<commit_message>
Functioning version before GUI changes
</commit_message>
<xml_diff>
--- a/report_template.docx
+++ b/report_template.docx
@@ -338,7 +338,7 @@
                     <v:stroke joinstyle="miter"/>
                     <v:path gradientshapeok="t" o:connecttype="rect"/>
                   </v:shapetype>
-                  <v:shape id="Text Box 69" o:spid="_x0000_s1026" type="#_x0000_t202" style="position:absolute;margin-left:442.65pt;margin-top:625.45pt;width:97.55pt;height:29.5pt;z-index:251659264;visibility:visible;mso-wrap-style:square;mso-width-percent:0;mso-height-percent:0;mso-wrap-distance-left:9pt;mso-wrap-distance-top:0;mso-wrap-distance-right:9pt;mso-wrap-distance-bottom:0;mso-position-horizontal:absolute;mso-position-horizontal-relative:page;mso-position-vertical:absolute;mso-position-vertical-relative:margin;mso-width-percent:0;mso-height-percent:0;mso-width-relative:page;mso-height-relative:margin;v-text-anchor:bottom" o:gfxdata="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" filled="f" stroked="f" strokeweight=".5pt">
+                  <v:shape id="Text Box 69" o:spid="_x0000_s1026" type="#_x0000_t202" style="position:absolute;margin-left:442.65pt;margin-top:625.45pt;width:97.55pt;height:29.5pt;z-index:251659264;visibility:visible;mso-wrap-style:square;mso-width-percent:0;mso-height-percent:0;mso-wrap-distance-left:9pt;mso-wrap-distance-top:0;mso-wrap-distance-right:9pt;mso-wrap-distance-bottom:0;mso-position-horizontal:absolute;mso-position-horizontal-relative:page;mso-position-vertical:absolute;mso-position-vertical-relative:margin;mso-width-percent:0;mso-height-percent:0;mso-width-relative:page;mso-height-relative:margin;v-text-anchor:bottom" o:gfxdata="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" filled="f" stroked="f" strokeweight=".5pt">
                     <v:textbox style="mso-fit-shape-to-text:t" inset="0,0,0,0">
                       <w:txbxContent>
                         <w:p>
@@ -473,11 +473,7 @@
               </mc:Choice>
               <mc:Fallback>
                 <w:pict>
-                  <v:shapetype w14:anchorId="17B20AA6" id="_x0000_t202" coordsize="21600,21600" o:spt="202" path="m,l,21600r21600,l21600,xe">
-                    <v:stroke joinstyle="miter"/>
-                    <v:path gradientshapeok="t" o:connecttype="rect"/>
-                  </v:shapetype>
-                  <v:shape id="Text Box 62" o:spid="_x0000_s1027" type="#_x0000_t202" style="position:absolute;margin-left:88.15pt;margin-top:235.8pt;width:468pt;height:1in;z-index:251661312;visibility:visible;mso-wrap-style:square;mso-width-percent:765;mso-wrap-distance-left:9pt;mso-wrap-distance-top:0;mso-wrap-distance-right:9pt;mso-wrap-distance-bottom:0;mso-position-horizontal:absolute;mso-position-horizontal-relative:page;mso-position-vertical:absolute;mso-position-vertical-relative:margin;mso-width-percent:765;mso-width-relative:page;v-text-anchor:top" o:gfxdata="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" filled="f" stroked="f" strokeweight=".5pt">
+                  <v:shape w14:anchorId="17B20AA6" id="Text Box 62" o:spid="_x0000_s1027" type="#_x0000_t202" style="position:absolute;margin-left:88.15pt;margin-top:235.8pt;width:468pt;height:1in;z-index:251661312;visibility:visible;mso-wrap-style:square;mso-width-percent:765;mso-wrap-distance-left:9pt;mso-wrap-distance-top:0;mso-wrap-distance-right:9pt;mso-wrap-distance-bottom:0;mso-position-horizontal:absolute;mso-position-horizontal-relative:page;mso-position-vertical:absolute;mso-position-vertical-relative:margin;mso-width-percent:765;mso-width-relative:page;v-text-anchor:top" o:gfxdata="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" filled="f" stroked="f" strokeweight=".5pt">
                     <v:textbox style="mso-fit-shape-to-text:t">
                       <w:txbxContent>
                         <w:p>
@@ -1672,7 +1668,27 @@
           <w:szCs w:val="24"/>
           <w:lang w:val="sr-Cyrl-RS"/>
         </w:rPr>
-        <w:t>Број тачака: {{point_num}}</w:t>
+        <w:t>Број тачака: {{</w:t>
+      </w:r>
+      <w:proofErr w:type="spellStart"/>
+      <w:r>
+        <w:rPr>
+          <w:rFonts w:ascii="Times New Roman" w:hAnsi="Times New Roman" w:cs="Times New Roman"/>
+          <w:sz w:val="24"/>
+          <w:szCs w:val="24"/>
+          <w:lang w:val="sr-Cyrl-RS"/>
+        </w:rPr>
+        <w:t>point_num</w:t>
+      </w:r>
+      <w:proofErr w:type="spellEnd"/>
+      <w:r>
+        <w:rPr>
+          <w:rFonts w:ascii="Times New Roman" w:hAnsi="Times New Roman" w:cs="Times New Roman"/>
+          <w:sz w:val="24"/>
+          <w:szCs w:val="24"/>
+          <w:lang w:val="sr-Cyrl-RS"/>
+        </w:rPr>
+        <w:t>}}</w:t>
       </w:r>
     </w:p>
     <w:p>
@@ -1692,7 +1708,27 @@
           <w:szCs w:val="24"/>
           <w:lang w:val="sr-Cyrl-RS"/>
         </w:rPr>
-        <w:t>Број станица опажаних праваца: {{station_num}}</w:t>
+        <w:t>Број станица опажаних праваца: {{</w:t>
+      </w:r>
+      <w:proofErr w:type="spellStart"/>
+      <w:r>
+        <w:rPr>
+          <w:rFonts w:ascii="Times New Roman" w:hAnsi="Times New Roman" w:cs="Times New Roman"/>
+          <w:sz w:val="24"/>
+          <w:szCs w:val="24"/>
+          <w:lang w:val="sr-Cyrl-RS"/>
+        </w:rPr>
+        <w:t>station_num</w:t>
+      </w:r>
+      <w:proofErr w:type="spellEnd"/>
+      <w:r>
+        <w:rPr>
+          <w:rFonts w:ascii="Times New Roman" w:hAnsi="Times New Roman" w:cs="Times New Roman"/>
+          <w:sz w:val="24"/>
+          <w:szCs w:val="24"/>
+          <w:lang w:val="sr-Cyrl-RS"/>
+        </w:rPr>
+        <w:t>}}</w:t>
       </w:r>
     </w:p>
     <w:p>
@@ -1712,7 +1748,27 @@
           <w:szCs w:val="24"/>
           <w:lang w:val="sr-Cyrl-RS"/>
         </w:rPr>
-        <w:t>Број хоризонталних праваца: {{direction_num}}</w:t>
+        <w:t>Број хоризонталних праваца: {{</w:t>
+      </w:r>
+      <w:proofErr w:type="spellStart"/>
+      <w:r>
+        <w:rPr>
+          <w:rFonts w:ascii="Times New Roman" w:hAnsi="Times New Roman" w:cs="Times New Roman"/>
+          <w:sz w:val="24"/>
+          <w:szCs w:val="24"/>
+          <w:lang w:val="sr-Cyrl-RS"/>
+        </w:rPr>
+        <w:t>direction_num</w:t>
+      </w:r>
+      <w:proofErr w:type="spellEnd"/>
+      <w:r>
+        <w:rPr>
+          <w:rFonts w:ascii="Times New Roman" w:hAnsi="Times New Roman" w:cs="Times New Roman"/>
+          <w:sz w:val="24"/>
+          <w:szCs w:val="24"/>
+          <w:lang w:val="sr-Cyrl-RS"/>
+        </w:rPr>
+        <w:t>}}</w:t>
       </w:r>
     </w:p>
     <w:p>
@@ -1734,6 +1790,7 @@
         </w:rPr>
         <w:t>Број хоризонталних дужина: {{</w:t>
       </w:r>
+      <w:proofErr w:type="spellStart"/>
       <w:r>
         <w:rPr>
           <w:rFonts w:ascii="Times New Roman" w:hAnsi="Times New Roman" w:cs="Times New Roman"/>
@@ -1750,7 +1807,17 @@
           <w:szCs w:val="24"/>
           <w:lang w:val="sr-Cyrl-RS"/>
         </w:rPr>
-        <w:t>_num}}</w:t>
+        <w:t>_num</w:t>
+      </w:r>
+      <w:proofErr w:type="spellEnd"/>
+      <w:r>
+        <w:rPr>
+          <w:rFonts w:ascii="Times New Roman" w:hAnsi="Times New Roman" w:cs="Times New Roman"/>
+          <w:sz w:val="24"/>
+          <w:szCs w:val="24"/>
+          <w:lang w:val="sr-Cyrl-RS"/>
+        </w:rPr>
+        <w:t>}}</w:t>
       </w:r>
     </w:p>
     <w:p>
@@ -1790,6 +1857,7 @@
         </w:rPr>
         <w:t>: {{</w:t>
       </w:r>
+      <w:proofErr w:type="spellStart"/>
       <w:r>
         <w:rPr>
           <w:rFonts w:ascii="Times New Roman" w:hAnsi="Times New Roman" w:cs="Times New Roman"/>
@@ -1799,6 +1867,7 @@
         </w:rPr>
         <w:t>msm_num</w:t>
       </w:r>
+      <w:proofErr w:type="spellEnd"/>
       <w:r>
         <w:rPr>
           <w:rFonts w:ascii="Times New Roman" w:hAnsi="Times New Roman" w:cs="Times New Roman"/>
@@ -1826,7 +1895,27 @@
           <w:szCs w:val="24"/>
           <w:lang w:val="sr-Cyrl-RS"/>
         </w:rPr>
-        <w:t>Број непознатих параметара: {{unknown_parameters_num}}</w:t>
+        <w:t>Број непознатих параметара: {{</w:t>
+      </w:r>
+      <w:proofErr w:type="spellStart"/>
+      <w:r>
+        <w:rPr>
+          <w:rFonts w:ascii="Times New Roman" w:hAnsi="Times New Roman" w:cs="Times New Roman"/>
+          <w:sz w:val="24"/>
+          <w:szCs w:val="24"/>
+          <w:lang w:val="sr-Cyrl-RS"/>
+        </w:rPr>
+        <w:t>unknown_parameters_num</w:t>
+      </w:r>
+      <w:proofErr w:type="spellEnd"/>
+      <w:r>
+        <w:rPr>
+          <w:rFonts w:ascii="Times New Roman" w:hAnsi="Times New Roman" w:cs="Times New Roman"/>
+          <w:sz w:val="24"/>
+          <w:szCs w:val="24"/>
+          <w:lang w:val="sr-Cyrl-RS"/>
+        </w:rPr>
+        <w:t>}}</w:t>
       </w:r>
     </w:p>
     <w:p>
@@ -1866,8 +1955,9 @@
           <w:szCs w:val="24"/>
           <w:lang w:val="sr-Cyrl-RS"/>
         </w:rPr>
-        <w:t>Број степени слободе: {{degre</w:t>
+        <w:t>Број степени слободе: {{</w:t>
       </w:r>
+      <w:proofErr w:type="spellStart"/>
       <w:r>
         <w:rPr>
           <w:rFonts w:ascii="Times New Roman" w:hAnsi="Times New Roman" w:cs="Times New Roman"/>
@@ -1875,6 +1965,15 @@
           <w:szCs w:val="24"/>
           <w:lang w:val="sr-Cyrl-RS"/>
         </w:rPr>
+        <w:t>degre</w:t>
+      </w:r>
+      <w:r>
+        <w:rPr>
+          <w:rFonts w:ascii="Times New Roman" w:hAnsi="Times New Roman" w:cs="Times New Roman"/>
+          <w:sz w:val="24"/>
+          <w:szCs w:val="24"/>
+          <w:lang w:val="sr-Cyrl-RS"/>
+        </w:rPr>
         <w:t>e</w:t>
       </w:r>
       <w:r>
@@ -1884,7 +1983,17 @@
           <w:szCs w:val="24"/>
           <w:lang w:val="sr-Cyrl-RS"/>
         </w:rPr>
-        <w:t>s_of_freedom}}</w:t>
+        <w:t>s_of_freedom</w:t>
+      </w:r>
+      <w:proofErr w:type="spellEnd"/>
+      <w:r>
+        <w:rPr>
+          <w:rFonts w:ascii="Times New Roman" w:hAnsi="Times New Roman" w:cs="Times New Roman"/>
+          <w:sz w:val="24"/>
+          <w:szCs w:val="24"/>
+          <w:lang w:val="sr-Cyrl-RS"/>
+        </w:rPr>
+        <w:t>}}</w:t>
       </w:r>
     </w:p>
     <w:p>
@@ -1905,8 +2014,20 @@
           <w:szCs w:val="24"/>
           <w:lang w:val="sr-Cyrl-RS"/>
         </w:rPr>
-        <w:t>A priori</w:t>
+        <w:t xml:space="preserve">A </w:t>
       </w:r>
+      <w:proofErr w:type="spellStart"/>
+      <w:r>
+        <w:rPr>
+          <w:rFonts w:ascii="Times New Roman" w:hAnsi="Times New Roman" w:cs="Times New Roman"/>
+          <w:i/>
+          <w:sz w:val="24"/>
+          <w:szCs w:val="24"/>
+          <w:lang w:val="sr-Cyrl-RS"/>
+        </w:rPr>
+        <w:t>priori</w:t>
+      </w:r>
+      <w:proofErr w:type="spellEnd"/>
       <w:r>
         <w:rPr>
           <w:rFonts w:ascii="Times New Roman" w:hAnsi="Times New Roman" w:cs="Times New Roman"/>
@@ -1989,7 +2110,27 @@
           <w:szCs w:val="24"/>
           <w:lang w:val="sr-Cyrl-RS"/>
         </w:rPr>
-        <w:t>Датум дефинисан {{datum_def}}</w:t>
+        <w:t>Датум дефинисан {{</w:t>
+      </w:r>
+      <w:proofErr w:type="spellStart"/>
+      <w:r>
+        <w:rPr>
+          <w:rFonts w:ascii="Times New Roman" w:hAnsi="Times New Roman" w:cs="Times New Roman"/>
+          <w:sz w:val="24"/>
+          <w:szCs w:val="24"/>
+          <w:lang w:val="sr-Cyrl-RS"/>
+        </w:rPr>
+        <w:t>datum_def</w:t>
+      </w:r>
+      <w:proofErr w:type="spellEnd"/>
+      <w:r>
+        <w:rPr>
+          <w:rFonts w:ascii="Times New Roman" w:hAnsi="Times New Roman" w:cs="Times New Roman"/>
+          <w:sz w:val="24"/>
+          <w:szCs w:val="24"/>
+          <w:lang w:val="sr-Cyrl-RS"/>
+        </w:rPr>
+        <w:t>}}</w:t>
       </w:r>
     </w:p>
     <w:p>
@@ -2279,7 +2420,117 @@
                 <w:szCs w:val="24"/>
                 <w:lang w:val="sr-Cyrl-RS"/>
               </w:rPr>
-              <w:t>{%tr for point in points_table %}</w:t>
+              <w:t>{%</w:t>
+            </w:r>
+            <w:proofErr w:type="spellStart"/>
+            <w:r>
+              <w:rPr>
+                <w:rStyle w:val="HTMLCode"/>
+                <w:rFonts w:asciiTheme="minorHAnsi" w:eastAsiaTheme="minorEastAsia" w:hAnsiTheme="minorHAnsi" w:cstheme="minorHAnsi"/>
+                <w:sz w:val="24"/>
+                <w:szCs w:val="24"/>
+                <w:lang w:val="sr-Cyrl-RS"/>
+              </w:rPr>
+              <w:t>tr</w:t>
+            </w:r>
+            <w:proofErr w:type="spellEnd"/>
+            <w:r>
+              <w:rPr>
+                <w:rStyle w:val="HTMLCode"/>
+                <w:rFonts w:asciiTheme="minorHAnsi" w:eastAsiaTheme="minorEastAsia" w:hAnsiTheme="minorHAnsi" w:cstheme="minorHAnsi"/>
+                <w:sz w:val="24"/>
+                <w:szCs w:val="24"/>
+                <w:lang w:val="sr-Cyrl-RS"/>
+              </w:rPr>
+              <w:t xml:space="preserve"> </w:t>
+            </w:r>
+            <w:proofErr w:type="spellStart"/>
+            <w:r>
+              <w:rPr>
+                <w:rStyle w:val="HTMLCode"/>
+                <w:rFonts w:asciiTheme="minorHAnsi" w:eastAsiaTheme="minorEastAsia" w:hAnsiTheme="minorHAnsi" w:cstheme="minorHAnsi"/>
+                <w:sz w:val="24"/>
+                <w:szCs w:val="24"/>
+                <w:lang w:val="sr-Cyrl-RS"/>
+              </w:rPr>
+              <w:t>for</w:t>
+            </w:r>
+            <w:proofErr w:type="spellEnd"/>
+            <w:r>
+              <w:rPr>
+                <w:rStyle w:val="HTMLCode"/>
+                <w:rFonts w:asciiTheme="minorHAnsi" w:eastAsiaTheme="minorEastAsia" w:hAnsiTheme="minorHAnsi" w:cstheme="minorHAnsi"/>
+                <w:sz w:val="24"/>
+                <w:szCs w:val="24"/>
+                <w:lang w:val="sr-Cyrl-RS"/>
+              </w:rPr>
+              <w:t xml:space="preserve"> </w:t>
+            </w:r>
+            <w:proofErr w:type="spellStart"/>
+            <w:r>
+              <w:rPr>
+                <w:rStyle w:val="HTMLCode"/>
+                <w:rFonts w:asciiTheme="minorHAnsi" w:eastAsiaTheme="minorEastAsia" w:hAnsiTheme="minorHAnsi" w:cstheme="minorHAnsi"/>
+                <w:sz w:val="24"/>
+                <w:szCs w:val="24"/>
+                <w:lang w:val="sr-Cyrl-RS"/>
+              </w:rPr>
+              <w:t>point</w:t>
+            </w:r>
+            <w:proofErr w:type="spellEnd"/>
+            <w:r>
+              <w:rPr>
+                <w:rStyle w:val="HTMLCode"/>
+                <w:rFonts w:asciiTheme="minorHAnsi" w:eastAsiaTheme="minorEastAsia" w:hAnsiTheme="minorHAnsi" w:cstheme="minorHAnsi"/>
+                <w:sz w:val="24"/>
+                <w:szCs w:val="24"/>
+                <w:lang w:val="sr-Cyrl-RS"/>
+              </w:rPr>
+              <w:t xml:space="preserve"> </w:t>
+            </w:r>
+            <w:proofErr w:type="spellStart"/>
+            <w:r>
+              <w:rPr>
+                <w:rStyle w:val="HTMLCode"/>
+                <w:rFonts w:asciiTheme="minorHAnsi" w:eastAsiaTheme="minorEastAsia" w:hAnsiTheme="minorHAnsi" w:cstheme="minorHAnsi"/>
+                <w:sz w:val="24"/>
+                <w:szCs w:val="24"/>
+                <w:lang w:val="sr-Cyrl-RS"/>
+              </w:rPr>
+              <w:t>in</w:t>
+            </w:r>
+            <w:proofErr w:type="spellEnd"/>
+            <w:r>
+              <w:rPr>
+                <w:rStyle w:val="HTMLCode"/>
+                <w:rFonts w:asciiTheme="minorHAnsi" w:eastAsiaTheme="minorEastAsia" w:hAnsiTheme="minorHAnsi" w:cstheme="minorHAnsi"/>
+                <w:sz w:val="24"/>
+                <w:szCs w:val="24"/>
+                <w:lang w:val="sr-Cyrl-RS"/>
+              </w:rPr>
+              <w:t xml:space="preserve"> </w:t>
+            </w:r>
+            <w:proofErr w:type="spellStart"/>
+            <w:r>
+              <w:rPr>
+                <w:rStyle w:val="HTMLCode"/>
+                <w:rFonts w:asciiTheme="minorHAnsi" w:eastAsiaTheme="minorEastAsia" w:hAnsiTheme="minorHAnsi" w:cstheme="minorHAnsi"/>
+                <w:sz w:val="24"/>
+                <w:szCs w:val="24"/>
+                <w:lang w:val="sr-Cyrl-RS"/>
+              </w:rPr>
+              <w:t>points_table</w:t>
+            </w:r>
+            <w:proofErr w:type="spellEnd"/>
+            <w:r>
+              <w:rPr>
+                <w:rStyle w:val="HTMLCode"/>
+                <w:rFonts w:asciiTheme="minorHAnsi" w:eastAsiaTheme="minorEastAsia" w:hAnsiTheme="minorHAnsi" w:cstheme="minorHAnsi"/>
+                <w:sz w:val="24"/>
+                <w:szCs w:val="24"/>
+                <w:lang w:val="sr-Cyrl-RS"/>
+              </w:rPr>
+              <w:t xml:space="preserve"> %}</w:t>
             </w:r>
           </w:p>
         </w:tc>
@@ -2366,6 +2617,7 @@
               </w:rPr>
               <w:t>{{</w:t>
             </w:r>
+            <w:proofErr w:type="spellStart"/>
             <w:r>
               <w:rPr>
                 <w:rFonts w:ascii="Calibri" w:eastAsia="Times New Roman" w:hAnsi="Calibri" w:cs="Calibri"/>
@@ -2384,7 +2636,18 @@
                 <w:szCs w:val="24"/>
                 <w:lang w:val="sr-Cyrl-RS"/>
               </w:rPr>
-              <w:t>y}}</w:t>
+              <w:t>y</w:t>
+            </w:r>
+            <w:proofErr w:type="spellEnd"/>
+            <w:r>
+              <w:rPr>
+                <w:rFonts w:ascii="Calibri" w:eastAsia="Times New Roman" w:hAnsi="Calibri" w:cs="Calibri"/>
+                <w:color w:val="000000"/>
+                <w:sz w:val="24"/>
+                <w:szCs w:val="24"/>
+                <w:lang w:val="sr-Cyrl-RS"/>
+              </w:rPr>
+              <w:t>}}</w:t>
             </w:r>
           </w:p>
         </w:tc>
@@ -2415,6 +2678,7 @@
               </w:rPr>
               <w:t>{{</w:t>
             </w:r>
+            <w:proofErr w:type="spellStart"/>
             <w:r>
               <w:rPr>
                 <w:rFonts w:ascii="Calibri" w:eastAsia="Times New Roman" w:hAnsi="Calibri" w:cs="Calibri"/>
@@ -2433,7 +2697,18 @@
                 <w:szCs w:val="24"/>
                 <w:lang w:val="sr-Cyrl-RS"/>
               </w:rPr>
-              <w:t>x}}</w:t>
+              <w:t>x</w:t>
+            </w:r>
+            <w:proofErr w:type="spellEnd"/>
+            <w:r>
+              <w:rPr>
+                <w:rFonts w:ascii="Calibri" w:eastAsia="Times New Roman" w:hAnsi="Calibri" w:cs="Calibri"/>
+                <w:color w:val="000000"/>
+                <w:sz w:val="24"/>
+                <w:szCs w:val="24"/>
+                <w:lang w:val="sr-Cyrl-RS"/>
+              </w:rPr>
+              <w:t>}}</w:t>
             </w:r>
           </w:p>
         </w:tc>
@@ -2469,8 +2744,9 @@
                 <w:szCs w:val="24"/>
                 <w:lang w:val="sr-Cyrl-RS"/>
               </w:rPr>
-              <w:t xml:space="preserve">{%tr </w:t>
-            </w:r>
+              <w:t>{%</w:t>
+            </w:r>
+            <w:proofErr w:type="spellStart"/>
             <w:r>
               <w:rPr>
                 <w:rStyle w:val="HTMLCode"/>
@@ -2479,8 +2755,31 @@
                 <w:szCs w:val="24"/>
                 <w:lang w:val="sr-Cyrl-RS"/>
               </w:rPr>
+              <w:t>tr</w:t>
+            </w:r>
+            <w:proofErr w:type="spellEnd"/>
+            <w:r>
+              <w:rPr>
+                <w:rStyle w:val="HTMLCode"/>
+                <w:rFonts w:asciiTheme="minorHAnsi" w:eastAsiaTheme="minorEastAsia" w:hAnsiTheme="minorHAnsi" w:cstheme="minorHAnsi"/>
+                <w:sz w:val="24"/>
+                <w:szCs w:val="24"/>
+                <w:lang w:val="sr-Cyrl-RS"/>
+              </w:rPr>
+              <w:t xml:space="preserve"> </w:t>
+            </w:r>
+            <w:proofErr w:type="spellStart"/>
+            <w:r>
+              <w:rPr>
+                <w:rStyle w:val="HTMLCode"/>
+                <w:rFonts w:asciiTheme="minorHAnsi" w:eastAsiaTheme="minorEastAsia" w:hAnsiTheme="minorHAnsi" w:cstheme="minorHAnsi"/>
+                <w:sz w:val="24"/>
+                <w:szCs w:val="24"/>
+                <w:lang w:val="sr-Cyrl-RS"/>
+              </w:rPr>
               <w:t>endfor</w:t>
             </w:r>
+            <w:proofErr w:type="spellEnd"/>
             <w:r>
               <w:rPr>
                 <w:rStyle w:val="HTMLCode"/>
@@ -2565,28 +2864,28 @@
     <w:tbl>
       <w:tblPr>
         <w:tblStyle w:val="TableGrid"/>
-        <w:tblW w:w="11106" w:type="dxa"/>
-        <w:jc w:val="center"/>
+        <w:tblW w:w="11646" w:type="dxa"/>
+        <w:tblInd w:w="-1282" w:type="dxa"/>
         <w:tblLook w:val="04A0" w:firstRow="1" w:lastRow="0" w:firstColumn="1" w:lastColumn="0" w:noHBand="0" w:noVBand="1"/>
       </w:tblPr>
       <w:tblGrid>
-        <w:gridCol w:w="1382"/>
-        <w:gridCol w:w="1101"/>
-        <w:gridCol w:w="1433"/>
-        <w:gridCol w:w="1016"/>
-        <w:gridCol w:w="961"/>
-        <w:gridCol w:w="997"/>
+        <w:gridCol w:w="1320"/>
+        <w:gridCol w:w="1052"/>
+        <w:gridCol w:w="1369"/>
         <w:gridCol w:w="971"/>
-        <w:gridCol w:w="1002"/>
-        <w:gridCol w:w="1129"/>
-        <w:gridCol w:w="1114"/>
+        <w:gridCol w:w="918"/>
+        <w:gridCol w:w="953"/>
+        <w:gridCol w:w="1072"/>
+        <w:gridCol w:w="928"/>
+        <w:gridCol w:w="958"/>
+        <w:gridCol w:w="1079"/>
+        <w:gridCol w:w="1026"/>
       </w:tblGrid>
       <w:tr>
         <w:trPr>
           <w:cantSplit/>
-          <w:trHeight w:val="322"/>
+          <w:trHeight w:val="335"/>
           <w:tblHeader/>
-          <w:jc w:val="center"/>
         </w:trPr>
         <w:tc>
           <w:tcPr>
@@ -2701,27 +3000,7 @@
                       <w:szCs w:val="24"/>
                       <w:lang w:val="sr-Cyrl-RS"/>
                     </w:rPr>
-                    <m:t>i</m:t>
-                  </m:r>
-                  <m:r>
-                    <w:rPr>
-                      <w:rFonts w:ascii="Cambria Math" w:eastAsia="Times New Roman" w:hAnsi="Cambria Math" w:cs="Calibri"/>
-                      <w:color w:val="000000"/>
-                      <w:sz w:val="24"/>
-                      <w:szCs w:val="24"/>
-                      <w:lang w:val="sr-Cyrl-RS"/>
-                    </w:rPr>
-                    <m:t>-</m:t>
-                  </m:r>
-                  <m:r>
-                    <w:rPr>
-                      <w:rFonts w:ascii="Cambria Math" w:eastAsia="Times New Roman" w:hAnsi="Cambria Math" w:cs="Calibri"/>
-                      <w:color w:val="000000"/>
-                      <w:sz w:val="24"/>
-                      <w:szCs w:val="24"/>
-                      <w:lang w:val="sr-Cyrl-RS"/>
-                    </w:rPr>
-                    <m:t>j</m:t>
+                    <m:t>i-j</m:t>
                   </m:r>
                 </m:sub>
               </m:sSub>
@@ -2909,6 +3188,35 @@
                     </m:r>
                   </m:sub>
                 </m:sSub>
+              </m:oMath>
+            </m:oMathPara>
+          </w:p>
+        </w:tc>
+        <w:tc>
+          <w:tcPr>
+            <w:tcW w:w="0" w:type="auto"/>
+          </w:tcPr>
+          <w:p>
+            <w:pPr>
+              <w:jc w:val="center"/>
+              <w:rPr>
+                <w:rFonts w:ascii="Calibri" w:eastAsia="Malgun Gothic" w:hAnsi="Calibri" w:cs="Times New Roman"/>
+                <w:color w:val="000000"/>
+                <w:sz w:val="24"/>
+                <w:szCs w:val="24"/>
+              </w:rPr>
+            </w:pPr>
+            <m:oMathPara>
+              <m:oMath>
+                <m:r>
+                  <w:rPr>
+                    <w:rFonts w:ascii="Cambria Math" w:eastAsia="Times New Roman" w:hAnsi="Cambria Math" w:cs="Calibri"/>
+                    <w:color w:val="000000"/>
+                    <w:sz w:val="24"/>
+                    <w:szCs w:val="24"/>
+                  </w:rPr>
+                  <m:t>u-v</m:t>
+                </m:r>
               </m:oMath>
             </m:oMathPara>
           </w:p>
@@ -3112,7 +3420,7 @@
         </w:tc>
         <w:tc>
           <w:tcPr>
-            <w:tcW w:w="1102" w:type="dxa"/>
+            <w:tcW w:w="0" w:type="auto"/>
             <w:vAlign w:val="center"/>
           </w:tcPr>
           <w:p>
@@ -3197,13 +3505,12 @@
       <w:tr>
         <w:trPr>
           <w:cantSplit/>
-          <w:trHeight w:val="279"/>
-          <w:jc w:val="center"/>
+          <w:trHeight w:val="289"/>
         </w:trPr>
         <w:tc>
           <w:tcPr>
-            <w:tcW w:w="11106" w:type="dxa"/>
-            <w:gridSpan w:val="10"/>
+            <w:tcW w:w="0" w:type="auto"/>
+            <w:gridSpan w:val="11"/>
             <w:noWrap/>
             <w:vAlign w:val="center"/>
           </w:tcPr>
@@ -3226,7 +3533,117 @@
                 <w:szCs w:val="24"/>
                 <w:lang w:val="sr-Cyrl-RS"/>
               </w:rPr>
-              <w:t>{%tr for dir in dir_table %}</w:t>
+              <w:t>{%</w:t>
+            </w:r>
+            <w:proofErr w:type="spellStart"/>
+            <w:r>
+              <w:rPr>
+                <w:rFonts w:ascii="Calibri" w:eastAsia="Times New Roman" w:hAnsi="Calibri" w:cs="Calibri"/>
+                <w:color w:val="000000"/>
+                <w:sz w:val="24"/>
+                <w:szCs w:val="24"/>
+                <w:lang w:val="sr-Cyrl-RS"/>
+              </w:rPr>
+              <w:t>tr</w:t>
+            </w:r>
+            <w:proofErr w:type="spellEnd"/>
+            <w:r>
+              <w:rPr>
+                <w:rFonts w:ascii="Calibri" w:eastAsia="Times New Roman" w:hAnsi="Calibri" w:cs="Calibri"/>
+                <w:color w:val="000000"/>
+                <w:sz w:val="24"/>
+                <w:szCs w:val="24"/>
+                <w:lang w:val="sr-Cyrl-RS"/>
+              </w:rPr>
+              <w:t xml:space="preserve"> </w:t>
+            </w:r>
+            <w:proofErr w:type="spellStart"/>
+            <w:r>
+              <w:rPr>
+                <w:rFonts w:ascii="Calibri" w:eastAsia="Times New Roman" w:hAnsi="Calibri" w:cs="Calibri"/>
+                <w:color w:val="000000"/>
+                <w:sz w:val="24"/>
+                <w:szCs w:val="24"/>
+                <w:lang w:val="sr-Cyrl-RS"/>
+              </w:rPr>
+              <w:t>for</w:t>
+            </w:r>
+            <w:proofErr w:type="spellEnd"/>
+            <w:r>
+              <w:rPr>
+                <w:rFonts w:ascii="Calibri" w:eastAsia="Times New Roman" w:hAnsi="Calibri" w:cs="Calibri"/>
+                <w:color w:val="000000"/>
+                <w:sz w:val="24"/>
+                <w:szCs w:val="24"/>
+                <w:lang w:val="sr-Cyrl-RS"/>
+              </w:rPr>
+              <w:t xml:space="preserve"> </w:t>
+            </w:r>
+            <w:proofErr w:type="spellStart"/>
+            <w:r>
+              <w:rPr>
+                <w:rFonts w:ascii="Calibri" w:eastAsia="Times New Roman" w:hAnsi="Calibri" w:cs="Calibri"/>
+                <w:color w:val="000000"/>
+                <w:sz w:val="24"/>
+                <w:szCs w:val="24"/>
+                <w:lang w:val="sr-Cyrl-RS"/>
+              </w:rPr>
+              <w:t>dir</w:t>
+            </w:r>
+            <w:proofErr w:type="spellEnd"/>
+            <w:r>
+              <w:rPr>
+                <w:rFonts w:ascii="Calibri" w:eastAsia="Times New Roman" w:hAnsi="Calibri" w:cs="Calibri"/>
+                <w:color w:val="000000"/>
+                <w:sz w:val="24"/>
+                <w:szCs w:val="24"/>
+                <w:lang w:val="sr-Cyrl-RS"/>
+              </w:rPr>
+              <w:t xml:space="preserve"> </w:t>
+            </w:r>
+            <w:proofErr w:type="spellStart"/>
+            <w:r>
+              <w:rPr>
+                <w:rFonts w:ascii="Calibri" w:eastAsia="Times New Roman" w:hAnsi="Calibri" w:cs="Calibri"/>
+                <w:color w:val="000000"/>
+                <w:sz w:val="24"/>
+                <w:szCs w:val="24"/>
+                <w:lang w:val="sr-Cyrl-RS"/>
+              </w:rPr>
+              <w:t>in</w:t>
+            </w:r>
+            <w:proofErr w:type="spellEnd"/>
+            <w:r>
+              <w:rPr>
+                <w:rFonts w:ascii="Calibri" w:eastAsia="Times New Roman" w:hAnsi="Calibri" w:cs="Calibri"/>
+                <w:color w:val="000000"/>
+                <w:sz w:val="24"/>
+                <w:szCs w:val="24"/>
+                <w:lang w:val="sr-Cyrl-RS"/>
+              </w:rPr>
+              <w:t xml:space="preserve"> </w:t>
+            </w:r>
+            <w:proofErr w:type="spellStart"/>
+            <w:r>
+              <w:rPr>
+                <w:rFonts w:ascii="Calibri" w:eastAsia="Times New Roman" w:hAnsi="Calibri" w:cs="Calibri"/>
+                <w:color w:val="000000"/>
+                <w:sz w:val="24"/>
+                <w:szCs w:val="24"/>
+                <w:lang w:val="sr-Cyrl-RS"/>
+              </w:rPr>
+              <w:t>dir_table</w:t>
+            </w:r>
+            <w:proofErr w:type="spellEnd"/>
+            <w:r>
+              <w:rPr>
+                <w:rFonts w:ascii="Calibri" w:eastAsia="Times New Roman" w:hAnsi="Calibri" w:cs="Calibri"/>
+                <w:color w:val="000000"/>
+                <w:sz w:val="24"/>
+                <w:szCs w:val="24"/>
+                <w:lang w:val="sr-Cyrl-RS"/>
+              </w:rPr>
+              <w:t xml:space="preserve"> %}</w:t>
             </w:r>
           </w:p>
         </w:tc>
@@ -3234,8 +3651,7 @@
       <w:tr>
         <w:trPr>
           <w:cantSplit/>
-          <w:trHeight w:val="279"/>
-          <w:jc w:val="center"/>
+          <w:trHeight w:val="289"/>
         </w:trPr>
         <w:tc>
           <w:tcPr>
@@ -3263,7 +3679,29 @@
                 <w:szCs w:val="24"/>
                 <w:lang w:val="sr-Cyrl-RS"/>
               </w:rPr>
-              <w:t>{{dir.from}}</w:t>
+              <w:t>{{</w:t>
+            </w:r>
+            <w:proofErr w:type="spellStart"/>
+            <w:r>
+              <w:rPr>
+                <w:rFonts w:ascii="Calibri" w:eastAsia="Times New Roman" w:hAnsi="Calibri" w:cs="Calibri"/>
+                <w:color w:val="000000"/>
+                <w:sz w:val="24"/>
+                <w:szCs w:val="24"/>
+                <w:lang w:val="sr-Cyrl-RS"/>
+              </w:rPr>
+              <w:t>dir.from</w:t>
+            </w:r>
+            <w:proofErr w:type="spellEnd"/>
+            <w:r>
+              <w:rPr>
+                <w:rFonts w:ascii="Calibri" w:eastAsia="Times New Roman" w:hAnsi="Calibri" w:cs="Calibri"/>
+                <w:color w:val="000000"/>
+                <w:sz w:val="24"/>
+                <w:szCs w:val="24"/>
+                <w:lang w:val="sr-Cyrl-RS"/>
+              </w:rPr>
+              <w:t>}}</w:t>
             </w:r>
           </w:p>
         </w:tc>
@@ -3323,7 +3761,29 @@
                 <w:szCs w:val="24"/>
                 <w:lang w:val="sr-Cyrl-RS"/>
               </w:rPr>
-              <w:t>{{dir.</w:t>
+              <w:t>{{</w:t>
+            </w:r>
+            <w:proofErr w:type="spellStart"/>
+            <w:r>
+              <w:rPr>
+                <w:rFonts w:ascii="Calibri" w:eastAsia="Times New Roman" w:hAnsi="Calibri" w:cs="Calibri"/>
+                <w:color w:val="000000"/>
+                <w:sz w:val="24"/>
+                <w:szCs w:val="24"/>
+                <w:lang w:val="sr-Cyrl-RS"/>
+              </w:rPr>
+              <w:t>dir</w:t>
+            </w:r>
+            <w:proofErr w:type="spellEnd"/>
+            <w:r>
+              <w:rPr>
+                <w:rFonts w:ascii="Calibri" w:eastAsia="Times New Roman" w:hAnsi="Calibri" w:cs="Calibri"/>
+                <w:color w:val="000000"/>
+                <w:sz w:val="24"/>
+                <w:szCs w:val="24"/>
+                <w:lang w:val="sr-Cyrl-RS"/>
+              </w:rPr>
+              <w:t>.</w:t>
             </w:r>
             <w:r>
               <w:rPr>
@@ -3372,7 +3832,29 @@
                 <w:szCs w:val="24"/>
                 <w:lang w:val="sr-Cyrl-RS"/>
               </w:rPr>
-              <w:t>{{dir.</w:t>
+              <w:t>{{</w:t>
+            </w:r>
+            <w:proofErr w:type="spellStart"/>
+            <w:r>
+              <w:rPr>
+                <w:rFonts w:ascii="Calibri" w:eastAsia="Times New Roman" w:hAnsi="Calibri" w:cs="Calibri"/>
+                <w:color w:val="000000"/>
+                <w:sz w:val="24"/>
+                <w:szCs w:val="24"/>
+                <w:lang w:val="sr-Cyrl-RS"/>
+              </w:rPr>
+              <w:t>dir</w:t>
+            </w:r>
+            <w:proofErr w:type="spellEnd"/>
+            <w:r>
+              <w:rPr>
+                <w:rFonts w:ascii="Calibri" w:eastAsia="Times New Roman" w:hAnsi="Calibri" w:cs="Calibri"/>
+                <w:color w:val="000000"/>
+                <w:sz w:val="24"/>
+                <w:szCs w:val="24"/>
+                <w:lang w:val="sr-Cyrl-RS"/>
+              </w:rPr>
+              <w:t>.</w:t>
             </w:r>
             <w:r>
               <w:rPr>
@@ -3421,7 +3903,29 @@
                 <w:szCs w:val="24"/>
                 <w:lang w:val="sr-Cyrl-RS"/>
               </w:rPr>
-              <w:t>{{dir.</w:t>
+              <w:t>{{</w:t>
+            </w:r>
+            <w:proofErr w:type="spellStart"/>
+            <w:r>
+              <w:rPr>
+                <w:rFonts w:ascii="Calibri" w:eastAsia="Times New Roman" w:hAnsi="Calibri" w:cs="Calibri"/>
+                <w:color w:val="000000"/>
+                <w:sz w:val="24"/>
+                <w:szCs w:val="24"/>
+                <w:lang w:val="sr-Cyrl-RS"/>
+              </w:rPr>
+              <w:t>dir</w:t>
+            </w:r>
+            <w:proofErr w:type="spellEnd"/>
+            <w:r>
+              <w:rPr>
+                <w:rFonts w:ascii="Calibri" w:eastAsia="Times New Roman" w:hAnsi="Calibri" w:cs="Calibri"/>
+                <w:color w:val="000000"/>
+                <w:sz w:val="24"/>
+                <w:szCs w:val="24"/>
+                <w:lang w:val="sr-Cyrl-RS"/>
+              </w:rPr>
+              <w:t>.</w:t>
             </w:r>
             <w:r>
               <w:rPr>
@@ -3467,7 +3971,76 @@
                 <w:sz w:val="24"/>
                 <w:szCs w:val="24"/>
               </w:rPr>
-              <w:t>{{dir.v}}</w:t>
+              <w:t>{{</w:t>
+            </w:r>
+            <w:proofErr w:type="spellStart"/>
+            <w:proofErr w:type="gramStart"/>
+            <w:r>
+              <w:rPr>
+                <w:rFonts w:ascii="Calibri" w:eastAsia="Times New Roman" w:hAnsi="Calibri" w:cs="Calibri"/>
+                <w:color w:val="000000"/>
+                <w:sz w:val="24"/>
+                <w:szCs w:val="24"/>
+              </w:rPr>
+              <w:t>dir.v</w:t>
+            </w:r>
+            <w:proofErr w:type="spellEnd"/>
+            <w:proofErr w:type="gramEnd"/>
+            <w:r>
+              <w:rPr>
+                <w:rFonts w:ascii="Calibri" w:eastAsia="Times New Roman" w:hAnsi="Calibri" w:cs="Calibri"/>
+                <w:color w:val="000000"/>
+                <w:sz w:val="24"/>
+                <w:szCs w:val="24"/>
+              </w:rPr>
+              <w:t>}}</w:t>
+            </w:r>
+          </w:p>
+        </w:tc>
+        <w:tc>
+          <w:tcPr>
+            <w:tcW w:w="0" w:type="auto"/>
+          </w:tcPr>
+          <w:p>
+            <w:pPr>
+              <w:jc w:val="center"/>
+              <w:rPr>
+                <w:rFonts w:ascii="Calibri" w:eastAsia="Times New Roman" w:hAnsi="Calibri" w:cs="Calibri"/>
+                <w:color w:val="000000"/>
+                <w:sz w:val="24"/>
+                <w:szCs w:val="24"/>
+              </w:rPr>
+            </w:pPr>
+            <w:r>
+              <w:rPr>
+                <w:rFonts w:ascii="Calibri" w:eastAsia="Times New Roman" w:hAnsi="Calibri" w:cs="Calibri"/>
+                <w:color w:val="000000"/>
+                <w:sz w:val="24"/>
+                <w:szCs w:val="24"/>
+              </w:rPr>
+              <w:t>{{</w:t>
+            </w:r>
+            <w:proofErr w:type="spellStart"/>
+            <w:proofErr w:type="gramStart"/>
+            <w:r>
+              <w:rPr>
+                <w:rFonts w:ascii="Calibri" w:eastAsia="Times New Roman" w:hAnsi="Calibri" w:cs="Calibri"/>
+                <w:color w:val="000000"/>
+                <w:sz w:val="24"/>
+                <w:szCs w:val="24"/>
+              </w:rPr>
+              <w:t>dir.dc</w:t>
+            </w:r>
+            <w:proofErr w:type="spellEnd"/>
+            <w:proofErr w:type="gramEnd"/>
+            <w:r>
+              <w:rPr>
+                <w:rFonts w:ascii="Calibri" w:eastAsia="Times New Roman" w:hAnsi="Calibri" w:cs="Calibri"/>
+                <w:color w:val="000000"/>
+                <w:sz w:val="24"/>
+                <w:szCs w:val="24"/>
+              </w:rPr>
+              <w:t>}}</w:t>
             </w:r>
           </w:p>
         </w:tc>
@@ -3494,7 +4067,29 @@
                 <w:sz w:val="24"/>
                 <w:szCs w:val="24"/>
               </w:rPr>
-              <w:t>{{dir.r}}</w:t>
+              <w:t>{{</w:t>
+            </w:r>
+            <w:proofErr w:type="spellStart"/>
+            <w:proofErr w:type="gramStart"/>
+            <w:r>
+              <w:rPr>
+                <w:rFonts w:ascii="Calibri" w:eastAsia="Times New Roman" w:hAnsi="Calibri" w:cs="Calibri"/>
+                <w:color w:val="000000"/>
+                <w:sz w:val="24"/>
+                <w:szCs w:val="24"/>
+              </w:rPr>
+              <w:t>dir.r</w:t>
+            </w:r>
+            <w:proofErr w:type="spellEnd"/>
+            <w:proofErr w:type="gramEnd"/>
+            <w:r>
+              <w:rPr>
+                <w:rFonts w:ascii="Calibri" w:eastAsia="Times New Roman" w:hAnsi="Calibri" w:cs="Calibri"/>
+                <w:color w:val="000000"/>
+                <w:sz w:val="24"/>
+                <w:szCs w:val="24"/>
+              </w:rPr>
+              <w:t>}}</w:t>
             </w:r>
           </w:p>
         </w:tc>
@@ -3521,7 +4116,29 @@
                 <w:sz w:val="24"/>
                 <w:szCs w:val="24"/>
               </w:rPr>
-              <w:t>{{dir.g}}</w:t>
+              <w:t>{{</w:t>
+            </w:r>
+            <w:proofErr w:type="spellStart"/>
+            <w:proofErr w:type="gramStart"/>
+            <w:r>
+              <w:rPr>
+                <w:rFonts w:ascii="Calibri" w:eastAsia="Times New Roman" w:hAnsi="Calibri" w:cs="Calibri"/>
+                <w:color w:val="000000"/>
+                <w:sz w:val="24"/>
+                <w:szCs w:val="24"/>
+              </w:rPr>
+              <w:t>dir.g</w:t>
+            </w:r>
+            <w:proofErr w:type="spellEnd"/>
+            <w:proofErr w:type="gramEnd"/>
+            <w:r>
+              <w:rPr>
+                <w:rFonts w:ascii="Calibri" w:eastAsia="Times New Roman" w:hAnsi="Calibri" w:cs="Calibri"/>
+                <w:color w:val="000000"/>
+                <w:sz w:val="24"/>
+                <w:szCs w:val="24"/>
+              </w:rPr>
+              <w:t>}}</w:t>
             </w:r>
           </w:p>
         </w:tc>
@@ -3548,13 +4165,35 @@
                 <w:sz w:val="24"/>
                 <w:szCs w:val="24"/>
               </w:rPr>
-              <w:t>{{dir.qv}}</w:t>
+              <w:t>{{</w:t>
+            </w:r>
+            <w:proofErr w:type="spellStart"/>
+            <w:proofErr w:type="gramStart"/>
+            <w:r>
+              <w:rPr>
+                <w:rFonts w:ascii="Calibri" w:eastAsia="Times New Roman" w:hAnsi="Calibri" w:cs="Calibri"/>
+                <w:color w:val="000000"/>
+                <w:sz w:val="24"/>
+                <w:szCs w:val="24"/>
+              </w:rPr>
+              <w:t>dir.qv</w:t>
+            </w:r>
+            <w:proofErr w:type="spellEnd"/>
+            <w:proofErr w:type="gramEnd"/>
+            <w:r>
+              <w:rPr>
+                <w:rFonts w:ascii="Calibri" w:eastAsia="Times New Roman" w:hAnsi="Calibri" w:cs="Calibri"/>
+                <w:color w:val="000000"/>
+                <w:sz w:val="24"/>
+                <w:szCs w:val="24"/>
+              </w:rPr>
+              <w:t>}}</w:t>
             </w:r>
           </w:p>
         </w:tc>
         <w:tc>
           <w:tcPr>
-            <w:tcW w:w="1077" w:type="dxa"/>
+            <w:tcW w:w="0" w:type="auto"/>
             <w:vAlign w:val="center"/>
           </w:tcPr>
           <w:p>
@@ -3575,7 +4214,29 @@
                 <w:sz w:val="24"/>
                 <w:szCs w:val="24"/>
               </w:rPr>
-              <w:t>{{dir.ql}}</w:t>
+              <w:t>{{</w:t>
+            </w:r>
+            <w:proofErr w:type="spellStart"/>
+            <w:proofErr w:type="gramStart"/>
+            <w:r>
+              <w:rPr>
+                <w:rFonts w:ascii="Calibri" w:eastAsia="Times New Roman" w:hAnsi="Calibri" w:cs="Calibri"/>
+                <w:color w:val="000000"/>
+                <w:sz w:val="24"/>
+                <w:szCs w:val="24"/>
+              </w:rPr>
+              <w:t>dir.ql</w:t>
+            </w:r>
+            <w:proofErr w:type="spellEnd"/>
+            <w:proofErr w:type="gramEnd"/>
+            <w:r>
+              <w:rPr>
+                <w:rFonts w:ascii="Calibri" w:eastAsia="Times New Roman" w:hAnsi="Calibri" w:cs="Calibri"/>
+                <w:color w:val="000000"/>
+                <w:sz w:val="24"/>
+                <w:szCs w:val="24"/>
+              </w:rPr>
+              <w:t>}}</w:t>
             </w:r>
           </w:p>
         </w:tc>
@@ -3583,13 +4244,12 @@
       <w:tr>
         <w:trPr>
           <w:cantSplit/>
-          <w:trHeight w:val="279"/>
-          <w:jc w:val="center"/>
+          <w:trHeight w:val="289"/>
         </w:trPr>
         <w:tc>
           <w:tcPr>
-            <w:tcW w:w="11106" w:type="dxa"/>
-            <w:gridSpan w:val="10"/>
+            <w:tcW w:w="0" w:type="auto"/>
+            <w:gridSpan w:val="11"/>
             <w:noWrap/>
             <w:vAlign w:val="center"/>
           </w:tcPr>
@@ -3612,7 +4272,51 @@
                 <w:szCs w:val="24"/>
                 <w:lang w:val="sr-Cyrl-RS"/>
               </w:rPr>
-              <w:t>{%tr endfor %}</w:t>
+              <w:t>{%</w:t>
+            </w:r>
+            <w:proofErr w:type="spellStart"/>
+            <w:r>
+              <w:rPr>
+                <w:rFonts w:ascii="Calibri" w:eastAsia="Times New Roman" w:hAnsi="Calibri" w:cs="Calibri"/>
+                <w:color w:val="000000"/>
+                <w:sz w:val="24"/>
+                <w:szCs w:val="24"/>
+                <w:lang w:val="sr-Cyrl-RS"/>
+              </w:rPr>
+              <w:t>tr</w:t>
+            </w:r>
+            <w:proofErr w:type="spellEnd"/>
+            <w:r>
+              <w:rPr>
+                <w:rFonts w:ascii="Calibri" w:eastAsia="Times New Roman" w:hAnsi="Calibri" w:cs="Calibri"/>
+                <w:color w:val="000000"/>
+                <w:sz w:val="24"/>
+                <w:szCs w:val="24"/>
+                <w:lang w:val="sr-Cyrl-RS"/>
+              </w:rPr>
+              <w:t xml:space="preserve"> </w:t>
+            </w:r>
+            <w:proofErr w:type="spellStart"/>
+            <w:r>
+              <w:rPr>
+                <w:rFonts w:ascii="Calibri" w:eastAsia="Times New Roman" w:hAnsi="Calibri" w:cs="Calibri"/>
+                <w:color w:val="000000"/>
+                <w:sz w:val="24"/>
+                <w:szCs w:val="24"/>
+                <w:lang w:val="sr-Cyrl-RS"/>
+              </w:rPr>
+              <w:t>endfor</w:t>
+            </w:r>
+            <w:proofErr w:type="spellEnd"/>
+            <w:r>
+              <w:rPr>
+                <w:rFonts w:ascii="Calibri" w:eastAsia="Times New Roman" w:hAnsi="Calibri" w:cs="Calibri"/>
+                <w:color w:val="000000"/>
+                <w:sz w:val="24"/>
+                <w:szCs w:val="24"/>
+                <w:lang w:val="sr-Cyrl-RS"/>
+              </w:rPr>
+              <w:t xml:space="preserve"> %}</w:t>
             </w:r>
           </w:p>
         </w:tc>
@@ -3688,32 +4392,32 @@
     <w:tbl>
       <w:tblPr>
         <w:tblStyle w:val="TableGrid"/>
-        <w:tblW w:w="11420" w:type="dxa"/>
-        <w:jc w:val="center"/>
+        <w:tblW w:w="11798" w:type="dxa"/>
+        <w:tblInd w:w="-1258" w:type="dxa"/>
         <w:tblLook w:val="04A0" w:firstRow="1" w:lastRow="0" w:firstColumn="1" w:lastColumn="0" w:noHBand="0" w:noVBand="1"/>
       </w:tblPr>
       <w:tblGrid>
-        <w:gridCol w:w="1367"/>
-        <w:gridCol w:w="1137"/>
-        <w:gridCol w:w="1408"/>
-        <w:gridCol w:w="1068"/>
-        <w:gridCol w:w="1023"/>
-        <w:gridCol w:w="1053"/>
-        <w:gridCol w:w="1032"/>
-        <w:gridCol w:w="1057"/>
-        <w:gridCol w:w="1160"/>
-        <w:gridCol w:w="1115"/>
+        <w:gridCol w:w="1335"/>
+        <w:gridCol w:w="1066"/>
+        <w:gridCol w:w="1384"/>
+        <w:gridCol w:w="984"/>
+        <w:gridCol w:w="931"/>
+        <w:gridCol w:w="966"/>
+        <w:gridCol w:w="1087"/>
+        <w:gridCol w:w="942"/>
+        <w:gridCol w:w="971"/>
+        <w:gridCol w:w="1093"/>
+        <w:gridCol w:w="1039"/>
       </w:tblGrid>
       <w:tr>
         <w:trPr>
           <w:cantSplit/>
           <w:trHeight w:hRule="exact" w:val="342"/>
           <w:tblHeader/>
-          <w:jc w:val="center"/>
         </w:trPr>
         <w:tc>
           <w:tcPr>
-            <w:tcW w:w="1367" w:type="dxa"/>
+            <w:tcW w:w="0" w:type="auto"/>
             <w:vAlign w:val="center"/>
           </w:tcPr>
           <w:p>
@@ -3740,7 +4444,7 @@
         </w:tc>
         <w:tc>
           <w:tcPr>
-            <w:tcW w:w="1137" w:type="dxa"/>
+            <w:tcW w:w="0" w:type="auto"/>
             <w:vAlign w:val="center"/>
           </w:tcPr>
           <w:p>
@@ -3767,7 +4471,7 @@
         </w:tc>
         <w:tc>
           <w:tcPr>
-            <w:tcW w:w="1408" w:type="dxa"/>
+            <w:tcW w:w="0" w:type="auto"/>
             <w:vAlign w:val="center"/>
           </w:tcPr>
           <w:p>
@@ -3815,27 +4519,7 @@
                       <w:szCs w:val="24"/>
                       <w:lang w:val="sr-Cyrl-RS"/>
                     </w:rPr>
-                    <m:t>i</m:t>
-                  </m:r>
-                  <m:r>
-                    <w:rPr>
-                      <w:rFonts w:ascii="Cambria Math" w:eastAsia="Times New Roman" w:hAnsi="Cambria Math" w:cs="Calibri"/>
-                      <w:color w:val="000000"/>
-                      <w:sz w:val="24"/>
-                      <w:szCs w:val="24"/>
-                      <w:lang w:val="sr-Cyrl-RS"/>
-                    </w:rPr>
-                    <m:t>-</m:t>
-                  </m:r>
-                  <m:r>
-                    <w:rPr>
-                      <w:rFonts w:ascii="Cambria Math" w:eastAsia="Times New Roman" w:hAnsi="Cambria Math" w:cs="Calibri"/>
-                      <w:color w:val="000000"/>
-                      <w:sz w:val="24"/>
-                      <w:szCs w:val="24"/>
-                      <w:lang w:val="sr-Cyrl-RS"/>
-                    </w:rPr>
-                    <m:t>j</m:t>
+                    <m:t>i-j</m:t>
                   </m:r>
                 </m:sub>
               </m:sSub>
@@ -3854,7 +4538,7 @@
         </w:tc>
         <w:tc>
           <w:tcPr>
-            <w:tcW w:w="1068" w:type="dxa"/>
+            <w:tcW w:w="0" w:type="auto"/>
             <w:vAlign w:val="center"/>
           </w:tcPr>
           <w:p>
@@ -3911,7 +4595,7 @@
         </w:tc>
         <w:tc>
           <w:tcPr>
-            <w:tcW w:w="1023" w:type="dxa"/>
+            <w:tcW w:w="0" w:type="auto"/>
             <w:vAlign w:val="center"/>
           </w:tcPr>
           <w:p>
@@ -3968,7 +4652,7 @@
         </w:tc>
         <w:tc>
           <w:tcPr>
-            <w:tcW w:w="1053" w:type="dxa"/>
+            <w:tcW w:w="0" w:type="auto"/>
             <w:vAlign w:val="center"/>
           </w:tcPr>
           <w:p>
@@ -4025,7 +4709,47 @@
         </w:tc>
         <w:tc>
           <w:tcPr>
-            <w:tcW w:w="1032" w:type="dxa"/>
+            <w:tcW w:w="0" w:type="auto"/>
+          </w:tcPr>
+          <w:p>
+            <w:pPr>
+              <w:jc w:val="center"/>
+              <w:rPr>
+                <w:rFonts w:ascii="Calibri" w:eastAsia="Malgun Gothic" w:hAnsi="Calibri" w:cs="Times New Roman"/>
+                <w:color w:val="000000"/>
+                <w:sz w:val="24"/>
+                <w:szCs w:val="24"/>
+              </w:rPr>
+            </w:pPr>
+            <m:oMathPara>
+              <m:oMath>
+                <m:r>
+                  <w:rPr>
+                    <w:rFonts w:ascii="Cambria Math" w:eastAsia="Malgun Gothic" w:hAnsi="Cambria Math" w:cs="Times New Roman"/>
+                    <w:color w:val="000000"/>
+                    <w:sz w:val="24"/>
+                    <w:szCs w:val="24"/>
+                  </w:rPr>
+                  <m:t>u-v</m:t>
+                </m:r>
+              </m:oMath>
+            </m:oMathPara>
+          </w:p>
+          <w:p>
+            <w:pPr>
+              <w:jc w:val="center"/>
+              <w:rPr>
+                <w:rFonts w:ascii="Calibri" w:eastAsia="Malgun Gothic" w:hAnsi="Calibri" w:cs="Times New Roman"/>
+                <w:color w:val="000000"/>
+                <w:sz w:val="24"/>
+                <w:szCs w:val="24"/>
+              </w:rPr>
+            </w:pPr>
+          </w:p>
+        </w:tc>
+        <w:tc>
+          <w:tcPr>
+            <w:tcW w:w="0" w:type="auto"/>
             <w:vAlign w:val="center"/>
           </w:tcPr>
           <w:p>
@@ -4082,7 +4806,7 @@
         </w:tc>
         <w:tc>
           <w:tcPr>
-            <w:tcW w:w="1057" w:type="dxa"/>
+            <w:tcW w:w="0" w:type="auto"/>
             <w:vAlign w:val="center"/>
           </w:tcPr>
           <w:p>
@@ -4139,7 +4863,7 @@
         </w:tc>
         <w:tc>
           <w:tcPr>
-            <w:tcW w:w="1160" w:type="dxa"/>
+            <w:tcW w:w="0" w:type="auto"/>
             <w:vAlign w:val="center"/>
           </w:tcPr>
           <w:p>
@@ -4222,7 +4946,7 @@
         </w:tc>
         <w:tc>
           <w:tcPr>
-            <w:tcW w:w="1115" w:type="dxa"/>
+            <w:tcW w:w="0" w:type="auto"/>
             <w:vAlign w:val="center"/>
           </w:tcPr>
           <w:p>
@@ -4308,12 +5032,11 @@
         <w:trPr>
           <w:cantSplit/>
           <w:trHeight w:hRule="exact" w:val="292"/>
-          <w:jc w:val="center"/>
         </w:trPr>
         <w:tc>
           <w:tcPr>
-            <w:tcW w:w="11420" w:type="dxa"/>
-            <w:gridSpan w:val="10"/>
+            <w:tcW w:w="0" w:type="auto"/>
+            <w:gridSpan w:val="11"/>
             <w:vAlign w:val="center"/>
           </w:tcPr>
           <w:p>
@@ -4335,7 +5058,117 @@
                 <w:szCs w:val="24"/>
                 <w:lang w:val="sr-Cyrl-RS"/>
               </w:rPr>
-              <w:t>{%tr for dis in dis_table %}</w:t>
+              <w:t>{%</w:t>
+            </w:r>
+            <w:proofErr w:type="spellStart"/>
+            <w:r>
+              <w:rPr>
+                <w:rFonts w:ascii="Calibri" w:eastAsia="Times New Roman" w:hAnsi="Calibri" w:cs="Calibri"/>
+                <w:color w:val="000000"/>
+                <w:sz w:val="24"/>
+                <w:szCs w:val="24"/>
+                <w:lang w:val="sr-Cyrl-RS"/>
+              </w:rPr>
+              <w:t>tr</w:t>
+            </w:r>
+            <w:proofErr w:type="spellEnd"/>
+            <w:r>
+              <w:rPr>
+                <w:rFonts w:ascii="Calibri" w:eastAsia="Times New Roman" w:hAnsi="Calibri" w:cs="Calibri"/>
+                <w:color w:val="000000"/>
+                <w:sz w:val="24"/>
+                <w:szCs w:val="24"/>
+                <w:lang w:val="sr-Cyrl-RS"/>
+              </w:rPr>
+              <w:t xml:space="preserve"> </w:t>
+            </w:r>
+            <w:proofErr w:type="spellStart"/>
+            <w:r>
+              <w:rPr>
+                <w:rFonts w:ascii="Calibri" w:eastAsia="Times New Roman" w:hAnsi="Calibri" w:cs="Calibri"/>
+                <w:color w:val="000000"/>
+                <w:sz w:val="24"/>
+                <w:szCs w:val="24"/>
+                <w:lang w:val="sr-Cyrl-RS"/>
+              </w:rPr>
+              <w:t>for</w:t>
+            </w:r>
+            <w:proofErr w:type="spellEnd"/>
+            <w:r>
+              <w:rPr>
+                <w:rFonts w:ascii="Calibri" w:eastAsia="Times New Roman" w:hAnsi="Calibri" w:cs="Calibri"/>
+                <w:color w:val="000000"/>
+                <w:sz w:val="24"/>
+                <w:szCs w:val="24"/>
+                <w:lang w:val="sr-Cyrl-RS"/>
+              </w:rPr>
+              <w:t xml:space="preserve"> </w:t>
+            </w:r>
+            <w:proofErr w:type="spellStart"/>
+            <w:r>
+              <w:rPr>
+                <w:rFonts w:ascii="Calibri" w:eastAsia="Times New Roman" w:hAnsi="Calibri" w:cs="Calibri"/>
+                <w:color w:val="000000"/>
+                <w:sz w:val="24"/>
+                <w:szCs w:val="24"/>
+                <w:lang w:val="sr-Cyrl-RS"/>
+              </w:rPr>
+              <w:t>dis</w:t>
+            </w:r>
+            <w:proofErr w:type="spellEnd"/>
+            <w:r>
+              <w:rPr>
+                <w:rFonts w:ascii="Calibri" w:eastAsia="Times New Roman" w:hAnsi="Calibri" w:cs="Calibri"/>
+                <w:color w:val="000000"/>
+                <w:sz w:val="24"/>
+                <w:szCs w:val="24"/>
+                <w:lang w:val="sr-Cyrl-RS"/>
+              </w:rPr>
+              <w:t xml:space="preserve"> </w:t>
+            </w:r>
+            <w:proofErr w:type="spellStart"/>
+            <w:r>
+              <w:rPr>
+                <w:rFonts w:ascii="Calibri" w:eastAsia="Times New Roman" w:hAnsi="Calibri" w:cs="Calibri"/>
+                <w:color w:val="000000"/>
+                <w:sz w:val="24"/>
+                <w:szCs w:val="24"/>
+                <w:lang w:val="sr-Cyrl-RS"/>
+              </w:rPr>
+              <w:t>in</w:t>
+            </w:r>
+            <w:proofErr w:type="spellEnd"/>
+            <w:r>
+              <w:rPr>
+                <w:rFonts w:ascii="Calibri" w:eastAsia="Times New Roman" w:hAnsi="Calibri" w:cs="Calibri"/>
+                <w:color w:val="000000"/>
+                <w:sz w:val="24"/>
+                <w:szCs w:val="24"/>
+                <w:lang w:val="sr-Cyrl-RS"/>
+              </w:rPr>
+              <w:t xml:space="preserve"> </w:t>
+            </w:r>
+            <w:proofErr w:type="spellStart"/>
+            <w:r>
+              <w:rPr>
+                <w:rFonts w:ascii="Calibri" w:eastAsia="Times New Roman" w:hAnsi="Calibri" w:cs="Calibri"/>
+                <w:color w:val="000000"/>
+                <w:sz w:val="24"/>
+                <w:szCs w:val="24"/>
+                <w:lang w:val="sr-Cyrl-RS"/>
+              </w:rPr>
+              <w:t>dis_table</w:t>
+            </w:r>
+            <w:proofErr w:type="spellEnd"/>
+            <w:r>
+              <w:rPr>
+                <w:rFonts w:ascii="Calibri" w:eastAsia="Times New Roman" w:hAnsi="Calibri" w:cs="Calibri"/>
+                <w:color w:val="000000"/>
+                <w:sz w:val="24"/>
+                <w:szCs w:val="24"/>
+                <w:lang w:val="sr-Cyrl-RS"/>
+              </w:rPr>
+              <w:t xml:space="preserve"> %}</w:t>
             </w:r>
           </w:p>
         </w:tc>
@@ -4344,11 +5177,10 @@
         <w:trPr>
           <w:cantSplit/>
           <w:trHeight w:hRule="exact" w:val="292"/>
-          <w:jc w:val="center"/>
         </w:trPr>
         <w:tc>
           <w:tcPr>
-            <w:tcW w:w="1367" w:type="dxa"/>
+            <w:tcW w:w="0" w:type="auto"/>
             <w:vAlign w:val="center"/>
           </w:tcPr>
           <w:p>
@@ -4369,13 +5201,35 @@
                 <w:szCs w:val="24"/>
                 <w:lang w:val="sr-Cyrl-RS"/>
               </w:rPr>
-              <w:t>{{dis.from}}</w:t>
+              <w:t>{{</w:t>
+            </w:r>
+            <w:proofErr w:type="spellStart"/>
+            <w:r>
+              <w:rPr>
+                <w:rFonts w:ascii="Calibri" w:eastAsia="Times New Roman" w:hAnsi="Calibri" w:cs="Calibri"/>
+                <w:color w:val="000000"/>
+                <w:sz w:val="24"/>
+                <w:szCs w:val="24"/>
+                <w:lang w:val="sr-Cyrl-RS"/>
+              </w:rPr>
+              <w:t>dis.from</w:t>
+            </w:r>
+            <w:proofErr w:type="spellEnd"/>
+            <w:r>
+              <w:rPr>
+                <w:rFonts w:ascii="Calibri" w:eastAsia="Times New Roman" w:hAnsi="Calibri" w:cs="Calibri"/>
+                <w:color w:val="000000"/>
+                <w:sz w:val="24"/>
+                <w:szCs w:val="24"/>
+                <w:lang w:val="sr-Cyrl-RS"/>
+              </w:rPr>
+              <w:t>}}</w:t>
             </w:r>
           </w:p>
         </w:tc>
         <w:tc>
           <w:tcPr>
-            <w:tcW w:w="1137" w:type="dxa"/>
+            <w:tcW w:w="0" w:type="auto"/>
             <w:vAlign w:val="center"/>
           </w:tcPr>
           <w:p>
@@ -4402,7 +5256,7 @@
         </w:tc>
         <w:tc>
           <w:tcPr>
-            <w:tcW w:w="1408" w:type="dxa"/>
+            <w:tcW w:w="0" w:type="auto"/>
             <w:vAlign w:val="center"/>
           </w:tcPr>
           <w:p>
@@ -4423,7 +5277,29 @@
                 <w:szCs w:val="24"/>
                 <w:lang w:val="sr-Cyrl-RS"/>
               </w:rPr>
-              <w:t>{{dis.</w:t>
+              <w:t>{{</w:t>
+            </w:r>
+            <w:proofErr w:type="spellStart"/>
+            <w:r>
+              <w:rPr>
+                <w:rFonts w:ascii="Calibri" w:eastAsia="Times New Roman" w:hAnsi="Calibri" w:cs="Calibri"/>
+                <w:color w:val="000000"/>
+                <w:sz w:val="24"/>
+                <w:szCs w:val="24"/>
+                <w:lang w:val="sr-Cyrl-RS"/>
+              </w:rPr>
+              <w:t>dis</w:t>
+            </w:r>
+            <w:proofErr w:type="spellEnd"/>
+            <w:r>
+              <w:rPr>
+                <w:rFonts w:ascii="Calibri" w:eastAsia="Times New Roman" w:hAnsi="Calibri" w:cs="Calibri"/>
+                <w:color w:val="000000"/>
+                <w:sz w:val="24"/>
+                <w:szCs w:val="24"/>
+                <w:lang w:val="sr-Cyrl-RS"/>
+              </w:rPr>
+              <w:t>.</w:t>
             </w:r>
             <w:r>
               <w:rPr>
@@ -4448,7 +5324,7 @@
         </w:tc>
         <w:tc>
           <w:tcPr>
-            <w:tcW w:w="1068" w:type="dxa"/>
+            <w:tcW w:w="0" w:type="auto"/>
             <w:vAlign w:val="center"/>
           </w:tcPr>
           <w:p>
@@ -4470,7 +5346,29 @@
                 <w:szCs w:val="24"/>
                 <w:lang w:val="sr-Cyrl-RS"/>
               </w:rPr>
-              <w:t>{{dis.</w:t>
+              <w:t>{{</w:t>
+            </w:r>
+            <w:proofErr w:type="spellStart"/>
+            <w:r>
+              <w:rPr>
+                <w:rFonts w:ascii="Calibri" w:eastAsia="Times New Roman" w:hAnsi="Calibri" w:cs="Calibri"/>
+                <w:color w:val="000000"/>
+                <w:sz w:val="24"/>
+                <w:szCs w:val="24"/>
+                <w:lang w:val="sr-Cyrl-RS"/>
+              </w:rPr>
+              <w:t>dis</w:t>
+            </w:r>
+            <w:proofErr w:type="spellEnd"/>
+            <w:r>
+              <w:rPr>
+                <w:rFonts w:ascii="Calibri" w:eastAsia="Times New Roman" w:hAnsi="Calibri" w:cs="Calibri"/>
+                <w:color w:val="000000"/>
+                <w:sz w:val="24"/>
+                <w:szCs w:val="24"/>
+                <w:lang w:val="sr-Cyrl-RS"/>
+              </w:rPr>
+              <w:t>.</w:t>
             </w:r>
             <w:r>
               <w:rPr>
@@ -4495,7 +5393,7 @@
         </w:tc>
         <w:tc>
           <w:tcPr>
-            <w:tcW w:w="1023" w:type="dxa"/>
+            <w:tcW w:w="0" w:type="auto"/>
             <w:vAlign w:val="center"/>
           </w:tcPr>
           <w:p>
@@ -4517,7 +5415,29 @@
                 <w:szCs w:val="24"/>
                 <w:lang w:val="sr-Cyrl-RS"/>
               </w:rPr>
-              <w:t>{{dis.</w:t>
+              <w:t>{{</w:t>
+            </w:r>
+            <w:proofErr w:type="spellStart"/>
+            <w:r>
+              <w:rPr>
+                <w:rFonts w:ascii="Calibri" w:eastAsia="Times New Roman" w:hAnsi="Calibri" w:cs="Calibri"/>
+                <w:color w:val="000000"/>
+                <w:sz w:val="24"/>
+                <w:szCs w:val="24"/>
+                <w:lang w:val="sr-Cyrl-RS"/>
+              </w:rPr>
+              <w:t>dis</w:t>
+            </w:r>
+            <w:proofErr w:type="spellEnd"/>
+            <w:r>
+              <w:rPr>
+                <w:rFonts w:ascii="Calibri" w:eastAsia="Times New Roman" w:hAnsi="Calibri" w:cs="Calibri"/>
+                <w:color w:val="000000"/>
+                <w:sz w:val="24"/>
+                <w:szCs w:val="24"/>
+                <w:lang w:val="sr-Cyrl-RS"/>
+              </w:rPr>
+              <w:t>.</w:t>
             </w:r>
             <w:r>
               <w:rPr>
@@ -4542,7 +5462,7 @@
         </w:tc>
         <w:tc>
           <w:tcPr>
-            <w:tcW w:w="1053" w:type="dxa"/>
+            <w:tcW w:w="0" w:type="auto"/>
             <w:vAlign w:val="center"/>
           </w:tcPr>
           <w:p>
@@ -4563,13 +5483,82 @@
                 <w:sz w:val="24"/>
                 <w:szCs w:val="24"/>
               </w:rPr>
-              <w:t>{{dis.v}}</w:t>
+              <w:t>{{</w:t>
+            </w:r>
+            <w:proofErr w:type="spellStart"/>
+            <w:proofErr w:type="gramStart"/>
+            <w:r>
+              <w:rPr>
+                <w:rFonts w:ascii="Calibri" w:eastAsia="Times New Roman" w:hAnsi="Calibri" w:cs="Calibri"/>
+                <w:color w:val="000000"/>
+                <w:sz w:val="24"/>
+                <w:szCs w:val="24"/>
+              </w:rPr>
+              <w:t>dis.v</w:t>
+            </w:r>
+            <w:proofErr w:type="spellEnd"/>
+            <w:proofErr w:type="gramEnd"/>
+            <w:r>
+              <w:rPr>
+                <w:rFonts w:ascii="Calibri" w:eastAsia="Times New Roman" w:hAnsi="Calibri" w:cs="Calibri"/>
+                <w:color w:val="000000"/>
+                <w:sz w:val="24"/>
+                <w:szCs w:val="24"/>
+              </w:rPr>
+              <w:t>}}</w:t>
             </w:r>
           </w:p>
         </w:tc>
         <w:tc>
           <w:tcPr>
-            <w:tcW w:w="1032" w:type="dxa"/>
+            <w:tcW w:w="0" w:type="auto"/>
+          </w:tcPr>
+          <w:p>
+            <w:pPr>
+              <w:jc w:val="center"/>
+              <w:rPr>
+                <w:rFonts w:ascii="Calibri" w:eastAsia="Times New Roman" w:hAnsi="Calibri" w:cs="Calibri"/>
+                <w:color w:val="000000"/>
+                <w:sz w:val="24"/>
+                <w:szCs w:val="24"/>
+              </w:rPr>
+            </w:pPr>
+            <w:r>
+              <w:rPr>
+                <w:rFonts w:ascii="Calibri" w:eastAsia="Times New Roman" w:hAnsi="Calibri" w:cs="Calibri"/>
+                <w:color w:val="000000"/>
+                <w:sz w:val="24"/>
+                <w:szCs w:val="24"/>
+              </w:rPr>
+              <w:t>{{</w:t>
+            </w:r>
+            <w:proofErr w:type="spellStart"/>
+            <w:proofErr w:type="gramStart"/>
+            <w:r>
+              <w:rPr>
+                <w:rFonts w:ascii="Calibri" w:eastAsia="Times New Roman" w:hAnsi="Calibri" w:cs="Calibri"/>
+                <w:color w:val="000000"/>
+                <w:sz w:val="24"/>
+                <w:szCs w:val="24"/>
+              </w:rPr>
+              <w:t>dis.dc</w:t>
+            </w:r>
+            <w:proofErr w:type="spellEnd"/>
+            <w:proofErr w:type="gramEnd"/>
+            <w:r>
+              <w:rPr>
+                <w:rFonts w:ascii="Calibri" w:eastAsia="Times New Roman" w:hAnsi="Calibri" w:cs="Calibri"/>
+                <w:color w:val="000000"/>
+                <w:sz w:val="24"/>
+                <w:szCs w:val="24"/>
+              </w:rPr>
+              <w:t>}}</w:t>
+            </w:r>
+          </w:p>
+        </w:tc>
+        <w:tc>
+          <w:tcPr>
+            <w:tcW w:w="0" w:type="auto"/>
             <w:vAlign w:val="center"/>
           </w:tcPr>
           <w:p>
@@ -4590,13 +5579,35 @@
                 <w:sz w:val="24"/>
                 <w:szCs w:val="24"/>
               </w:rPr>
-              <w:t>{{dis.r}}</w:t>
+              <w:t>{{</w:t>
+            </w:r>
+            <w:proofErr w:type="spellStart"/>
+            <w:proofErr w:type="gramStart"/>
+            <w:r>
+              <w:rPr>
+                <w:rFonts w:ascii="Calibri" w:eastAsia="Times New Roman" w:hAnsi="Calibri" w:cs="Calibri"/>
+                <w:color w:val="000000"/>
+                <w:sz w:val="24"/>
+                <w:szCs w:val="24"/>
+              </w:rPr>
+              <w:t>dis.r</w:t>
+            </w:r>
+            <w:proofErr w:type="spellEnd"/>
+            <w:proofErr w:type="gramEnd"/>
+            <w:r>
+              <w:rPr>
+                <w:rFonts w:ascii="Calibri" w:eastAsia="Times New Roman" w:hAnsi="Calibri" w:cs="Calibri"/>
+                <w:color w:val="000000"/>
+                <w:sz w:val="24"/>
+                <w:szCs w:val="24"/>
+              </w:rPr>
+              <w:t>}}</w:t>
             </w:r>
           </w:p>
         </w:tc>
         <w:tc>
           <w:tcPr>
-            <w:tcW w:w="1057" w:type="dxa"/>
+            <w:tcW w:w="0" w:type="auto"/>
             <w:vAlign w:val="center"/>
           </w:tcPr>
           <w:p>
@@ -4617,13 +5628,35 @@
                 <w:sz w:val="24"/>
                 <w:szCs w:val="24"/>
               </w:rPr>
-              <w:t>{{dis.g}}</w:t>
+              <w:t>{{</w:t>
+            </w:r>
+            <w:proofErr w:type="spellStart"/>
+            <w:proofErr w:type="gramStart"/>
+            <w:r>
+              <w:rPr>
+                <w:rFonts w:ascii="Calibri" w:eastAsia="Times New Roman" w:hAnsi="Calibri" w:cs="Calibri"/>
+                <w:color w:val="000000"/>
+                <w:sz w:val="24"/>
+                <w:szCs w:val="24"/>
+              </w:rPr>
+              <w:t>dis.g</w:t>
+            </w:r>
+            <w:proofErr w:type="spellEnd"/>
+            <w:proofErr w:type="gramEnd"/>
+            <w:r>
+              <w:rPr>
+                <w:rFonts w:ascii="Calibri" w:eastAsia="Times New Roman" w:hAnsi="Calibri" w:cs="Calibri"/>
+                <w:color w:val="000000"/>
+                <w:sz w:val="24"/>
+                <w:szCs w:val="24"/>
+              </w:rPr>
+              <w:t>}}</w:t>
             </w:r>
           </w:p>
         </w:tc>
         <w:tc>
           <w:tcPr>
-            <w:tcW w:w="1160" w:type="dxa"/>
+            <w:tcW w:w="0" w:type="auto"/>
             <w:vAlign w:val="center"/>
           </w:tcPr>
           <w:p>
@@ -4644,13 +5677,35 @@
                 <w:sz w:val="24"/>
                 <w:szCs w:val="24"/>
               </w:rPr>
-              <w:t>{{dis.qv}}</w:t>
+              <w:t>{{</w:t>
+            </w:r>
+            <w:proofErr w:type="spellStart"/>
+            <w:proofErr w:type="gramStart"/>
+            <w:r>
+              <w:rPr>
+                <w:rFonts w:ascii="Calibri" w:eastAsia="Times New Roman" w:hAnsi="Calibri" w:cs="Calibri"/>
+                <w:color w:val="000000"/>
+                <w:sz w:val="24"/>
+                <w:szCs w:val="24"/>
+              </w:rPr>
+              <w:t>dis.qv</w:t>
+            </w:r>
+            <w:proofErr w:type="spellEnd"/>
+            <w:proofErr w:type="gramEnd"/>
+            <w:r>
+              <w:rPr>
+                <w:rFonts w:ascii="Calibri" w:eastAsia="Times New Roman" w:hAnsi="Calibri" w:cs="Calibri"/>
+                <w:color w:val="000000"/>
+                <w:sz w:val="24"/>
+                <w:szCs w:val="24"/>
+              </w:rPr>
+              <w:t>}}</w:t>
             </w:r>
           </w:p>
         </w:tc>
         <w:tc>
           <w:tcPr>
-            <w:tcW w:w="1115" w:type="dxa"/>
+            <w:tcW w:w="0" w:type="auto"/>
             <w:vAlign w:val="center"/>
           </w:tcPr>
           <w:p>
@@ -4671,7 +5726,29 @@
                 <w:sz w:val="24"/>
                 <w:szCs w:val="24"/>
               </w:rPr>
-              <w:t>{{dis.ql}}</w:t>
+              <w:t>{{</w:t>
+            </w:r>
+            <w:proofErr w:type="spellStart"/>
+            <w:proofErr w:type="gramStart"/>
+            <w:r>
+              <w:rPr>
+                <w:rFonts w:ascii="Calibri" w:eastAsia="Times New Roman" w:hAnsi="Calibri" w:cs="Calibri"/>
+                <w:color w:val="000000"/>
+                <w:sz w:val="24"/>
+                <w:szCs w:val="24"/>
+              </w:rPr>
+              <w:t>dis.ql</w:t>
+            </w:r>
+            <w:proofErr w:type="spellEnd"/>
+            <w:proofErr w:type="gramEnd"/>
+            <w:r>
+              <w:rPr>
+                <w:rFonts w:ascii="Calibri" w:eastAsia="Times New Roman" w:hAnsi="Calibri" w:cs="Calibri"/>
+                <w:color w:val="000000"/>
+                <w:sz w:val="24"/>
+                <w:szCs w:val="24"/>
+              </w:rPr>
+              <w:t>}}</w:t>
             </w:r>
           </w:p>
         </w:tc>
@@ -4680,19 +5757,19 @@
         <w:trPr>
           <w:cantSplit/>
           <w:trHeight w:hRule="exact" w:val="367"/>
-          <w:jc w:val="center"/>
         </w:trPr>
         <w:tc>
           <w:tcPr>
-            <w:tcW w:w="11420" w:type="dxa"/>
-            <w:gridSpan w:val="10"/>
+            <w:tcW w:w="0" w:type="auto"/>
+            <w:gridSpan w:val="11"/>
             <w:vAlign w:val="center"/>
           </w:tcPr>
           <w:p>
             <w:pPr>
               <w:jc w:val="center"/>
               <w:rPr>
-                <w:rFonts w:ascii="Times New Roman" w:hAnsi="Times New Roman" w:cs="Times New Roman"/>
+                <w:rFonts w:ascii="Calibri" w:eastAsia="Times New Roman" w:hAnsi="Calibri" w:cs="Calibri"/>
+                <w:color w:val="000000"/>
                 <w:sz w:val="24"/>
                 <w:szCs w:val="24"/>
                 <w:lang w:val="sr-Cyrl-RS"/>
@@ -4706,20 +5783,52 @@
                 <w:szCs w:val="24"/>
                 <w:lang w:val="sr-Cyrl-RS"/>
               </w:rPr>
-              <w:t>{%tr endfor %}</w:t>
-            </w:r>
-          </w:p>
-          <w:p>
-            <w:pPr>
-              <w:jc w:val="center"/>
-              <w:rPr>
-                <w:rFonts w:ascii="Calibri" w:eastAsia="Times New Roman" w:hAnsi="Calibri" w:cs="Calibri"/>
-                <w:color w:val="000000"/>
-                <w:sz w:val="24"/>
-                <w:szCs w:val="24"/>
-                <w:lang w:val="sr-Cyrl-RS"/>
-              </w:rPr>
-            </w:pPr>
+              <w:t>{%</w:t>
+            </w:r>
+            <w:proofErr w:type="spellStart"/>
+            <w:r>
+              <w:rPr>
+                <w:rFonts w:ascii="Calibri" w:eastAsia="Times New Roman" w:hAnsi="Calibri" w:cs="Calibri"/>
+                <w:color w:val="000000"/>
+                <w:sz w:val="24"/>
+                <w:szCs w:val="24"/>
+                <w:lang w:val="sr-Cyrl-RS"/>
+              </w:rPr>
+              <w:t>tr</w:t>
+            </w:r>
+            <w:proofErr w:type="spellEnd"/>
+            <w:r>
+              <w:rPr>
+                <w:rFonts w:ascii="Calibri" w:eastAsia="Times New Roman" w:hAnsi="Calibri" w:cs="Calibri"/>
+                <w:color w:val="000000"/>
+                <w:sz w:val="24"/>
+                <w:szCs w:val="24"/>
+                <w:lang w:val="sr-Cyrl-RS"/>
+              </w:rPr>
+              <w:t xml:space="preserve"> </w:t>
+            </w:r>
+            <w:proofErr w:type="spellStart"/>
+            <w:r>
+              <w:rPr>
+                <w:rFonts w:ascii="Calibri" w:eastAsia="Times New Roman" w:hAnsi="Calibri" w:cs="Calibri"/>
+                <w:color w:val="000000"/>
+                <w:sz w:val="24"/>
+                <w:szCs w:val="24"/>
+                <w:lang w:val="sr-Cyrl-RS"/>
+              </w:rPr>
+              <w:t>endfor</w:t>
+            </w:r>
+            <w:proofErr w:type="spellEnd"/>
+            <w:r>
+              <w:rPr>
+                <w:rFonts w:ascii="Calibri" w:eastAsia="Times New Roman" w:hAnsi="Calibri" w:cs="Calibri"/>
+                <w:color w:val="000000"/>
+                <w:sz w:val="24"/>
+                <w:szCs w:val="24"/>
+                <w:lang w:val="sr-Cyrl-RS"/>
+              </w:rPr>
+              <w:t xml:space="preserve"> %}</w:t>
+            </w:r>
           </w:p>
         </w:tc>
       </w:tr>
@@ -4781,30 +5890,22 @@
         </w:rPr>
       </w:pPr>
       <w:bookmarkStart w:id="5" w:name="_Toc144139916"/>
+      <w:proofErr w:type="spellStart"/>
       <w:r>
-        <w:t xml:space="preserve">Табела </w:t>
+        <w:t>Табела</w:t>
       </w:r>
+      <w:proofErr w:type="spellEnd"/>
       <w:r>
-        <w:fldChar w:fldCharType="begin"/>
+        <w:t xml:space="preserve"> </w:t>
       </w:r>
-      <w:r>
-        <w:instrText xml:space="preserve"> SEQ Табела \* ARABIC </w:instrText>
-      </w:r>
-      <w:r>
-        <w:fldChar w:fldCharType="separate"/>
-      </w:r>
-      <w:r>
-        <w:rPr>
-          <w:noProof/>
-        </w:rPr>
-        <w:t>4</w:t>
-      </w:r>
-      <w:r>
-        <w:rPr>
-          <w:noProof/>
-        </w:rPr>
-        <w:fldChar w:fldCharType="end"/>
-      </w:r>
+      <w:fldSimple w:instr=" SEQ Табела \* ARABIC ">
+        <w:r>
+          <w:rPr>
+            <w:noProof/>
+          </w:rPr>
+          <w:t>4</w:t>
+        </w:r>
+      </w:fldSimple>
       <w:r>
         <w:t xml:space="preserve"> - </w:t>
       </w:r>
@@ -5154,8 +6255,53 @@
                 <w:szCs w:val="24"/>
                 <w:lang w:val="sr-Cyrl-RS"/>
               </w:rPr>
-              <w:t xml:space="preserve">{%tr for </w:t>
-            </w:r>
+              <w:t>{%</w:t>
+            </w:r>
+            <w:proofErr w:type="spellStart"/>
+            <w:r>
+              <w:rPr>
+                <w:rFonts w:ascii="Calibri" w:eastAsia="Times New Roman" w:hAnsi="Calibri" w:cs="Calibri"/>
+                <w:color w:val="000000"/>
+                <w:sz w:val="24"/>
+                <w:szCs w:val="24"/>
+                <w:lang w:val="sr-Cyrl-RS"/>
+              </w:rPr>
+              <w:t>tr</w:t>
+            </w:r>
+            <w:proofErr w:type="spellEnd"/>
+            <w:r>
+              <w:rPr>
+                <w:rFonts w:ascii="Calibri" w:eastAsia="Times New Roman" w:hAnsi="Calibri" w:cs="Calibri"/>
+                <w:color w:val="000000"/>
+                <w:sz w:val="24"/>
+                <w:szCs w:val="24"/>
+                <w:lang w:val="sr-Cyrl-RS"/>
+              </w:rPr>
+              <w:t xml:space="preserve"> </w:t>
+            </w:r>
+            <w:proofErr w:type="spellStart"/>
+            <w:r>
+              <w:rPr>
+                <w:rFonts w:ascii="Calibri" w:eastAsia="Times New Roman" w:hAnsi="Calibri" w:cs="Calibri"/>
+                <w:color w:val="000000"/>
+                <w:sz w:val="24"/>
+                <w:szCs w:val="24"/>
+                <w:lang w:val="sr-Cyrl-RS"/>
+              </w:rPr>
+              <w:t>for</w:t>
+            </w:r>
+            <w:proofErr w:type="spellEnd"/>
+            <w:r>
+              <w:rPr>
+                <w:rFonts w:ascii="Calibri" w:eastAsia="Times New Roman" w:hAnsi="Calibri" w:cs="Calibri"/>
+                <w:color w:val="000000"/>
+                <w:sz w:val="24"/>
+                <w:szCs w:val="24"/>
+                <w:lang w:val="sr-Cyrl-RS"/>
+              </w:rPr>
+              <w:t xml:space="preserve"> </w:t>
+            </w:r>
+            <w:proofErr w:type="spellStart"/>
             <w:r>
               <w:rPr>
                 <w:rFonts w:ascii="Calibri" w:eastAsia="Times New Roman" w:hAnsi="Calibri" w:cs="Calibri"/>
@@ -5166,15 +6312,49 @@
               </w:rPr>
               <w:t>msm</w:t>
             </w:r>
-            <w:r>
-              <w:rPr>
-                <w:rFonts w:ascii="Calibri" w:eastAsia="Times New Roman" w:hAnsi="Calibri" w:cs="Calibri"/>
-                <w:color w:val="000000"/>
-                <w:sz w:val="24"/>
-                <w:szCs w:val="24"/>
-                <w:lang w:val="sr-Cyrl-RS"/>
-              </w:rPr>
-              <w:t xml:space="preserve"> in dropped_</w:t>
+            <w:proofErr w:type="spellEnd"/>
+            <w:r>
+              <w:rPr>
+                <w:rFonts w:ascii="Calibri" w:eastAsia="Times New Roman" w:hAnsi="Calibri" w:cs="Calibri"/>
+                <w:color w:val="000000"/>
+                <w:sz w:val="24"/>
+                <w:szCs w:val="24"/>
+                <w:lang w:val="sr-Cyrl-RS"/>
+              </w:rPr>
+              <w:t xml:space="preserve"> </w:t>
+            </w:r>
+            <w:proofErr w:type="spellStart"/>
+            <w:r>
+              <w:rPr>
+                <w:rFonts w:ascii="Calibri" w:eastAsia="Times New Roman" w:hAnsi="Calibri" w:cs="Calibri"/>
+                <w:color w:val="000000"/>
+                <w:sz w:val="24"/>
+                <w:szCs w:val="24"/>
+                <w:lang w:val="sr-Cyrl-RS"/>
+              </w:rPr>
+              <w:t>in</w:t>
+            </w:r>
+            <w:proofErr w:type="spellEnd"/>
+            <w:r>
+              <w:rPr>
+                <w:rFonts w:ascii="Calibri" w:eastAsia="Times New Roman" w:hAnsi="Calibri" w:cs="Calibri"/>
+                <w:color w:val="000000"/>
+                <w:sz w:val="24"/>
+                <w:szCs w:val="24"/>
+                <w:lang w:val="sr-Cyrl-RS"/>
+              </w:rPr>
+              <w:t xml:space="preserve"> </w:t>
+            </w:r>
+            <w:proofErr w:type="spellStart"/>
+            <w:r>
+              <w:rPr>
+                <w:rFonts w:ascii="Calibri" w:eastAsia="Times New Roman" w:hAnsi="Calibri" w:cs="Calibri"/>
+                <w:color w:val="000000"/>
+                <w:sz w:val="24"/>
+                <w:szCs w:val="24"/>
+                <w:lang w:val="sr-Cyrl-RS"/>
+              </w:rPr>
+              <w:t>dropped_</w:t>
             </w:r>
             <w:r>
               <w:rPr>
@@ -5194,7 +6374,18 @@
                 <w:szCs w:val="24"/>
                 <w:lang w:val="sr-Cyrl-RS"/>
               </w:rPr>
-              <w:t>_table %}</w:t>
+              <w:t>_table</w:t>
+            </w:r>
+            <w:proofErr w:type="spellEnd"/>
+            <w:r>
+              <w:rPr>
+                <w:rFonts w:ascii="Calibri" w:eastAsia="Times New Roman" w:hAnsi="Calibri" w:cs="Calibri"/>
+                <w:color w:val="000000"/>
+                <w:sz w:val="24"/>
+                <w:szCs w:val="24"/>
+                <w:lang w:val="sr-Cyrl-RS"/>
+              </w:rPr>
+              <w:t xml:space="preserve"> %}</w:t>
             </w:r>
           </w:p>
         </w:tc>
@@ -5227,7 +6418,29 @@
                 <w:sz w:val="24"/>
                 <w:szCs w:val="24"/>
               </w:rPr>
-              <w:t>{{msm.type}}</w:t>
+              <w:t>{{</w:t>
+            </w:r>
+            <w:proofErr w:type="spellStart"/>
+            <w:proofErr w:type="gramStart"/>
+            <w:r>
+              <w:rPr>
+                <w:rFonts w:ascii="Calibri" w:eastAsia="Times New Roman" w:hAnsi="Calibri" w:cs="Calibri"/>
+                <w:color w:val="000000"/>
+                <w:sz w:val="24"/>
+                <w:szCs w:val="24"/>
+              </w:rPr>
+              <w:t>msm.type</w:t>
+            </w:r>
+            <w:proofErr w:type="spellEnd"/>
+            <w:proofErr w:type="gramEnd"/>
+            <w:r>
+              <w:rPr>
+                <w:rFonts w:ascii="Calibri" w:eastAsia="Times New Roman" w:hAnsi="Calibri" w:cs="Calibri"/>
+                <w:color w:val="000000"/>
+                <w:sz w:val="24"/>
+                <w:szCs w:val="24"/>
+              </w:rPr>
+              <w:t>}}</w:t>
             </w:r>
           </w:p>
         </w:tc>
@@ -5259,6 +6472,7 @@
               </w:rPr>
               <w:t>{{</w:t>
             </w:r>
+            <w:proofErr w:type="spellStart"/>
             <w:r>
               <w:rPr>
                 <w:rFonts w:ascii="Calibri" w:eastAsia="Times New Roman" w:hAnsi="Calibri" w:cs="Calibri"/>
@@ -5277,7 +6491,18 @@
                 <w:szCs w:val="24"/>
                 <w:lang w:val="sr-Cyrl-RS"/>
               </w:rPr>
-              <w:t>.from}}</w:t>
+              <w:t>.from</w:t>
+            </w:r>
+            <w:proofErr w:type="spellEnd"/>
+            <w:r>
+              <w:rPr>
+                <w:rFonts w:ascii="Calibri" w:eastAsia="Times New Roman" w:hAnsi="Calibri" w:cs="Calibri"/>
+                <w:color w:val="000000"/>
+                <w:sz w:val="24"/>
+                <w:szCs w:val="24"/>
+                <w:lang w:val="sr-Cyrl-RS"/>
+              </w:rPr>
+              <w:t>}}</w:t>
             </w:r>
           </w:p>
         </w:tc>
@@ -5359,15 +6584,27 @@
               </w:rPr>
               <w:t>{{</w:t>
             </w:r>
-            <w:r>
-              <w:rPr>
-                <w:rFonts w:ascii="Calibri" w:eastAsia="Times New Roman" w:hAnsi="Calibri" w:cs="Calibri"/>
-                <w:color w:val="000000"/>
-                <w:sz w:val="24"/>
-                <w:szCs w:val="24"/>
-                <w:lang w:val="sr-Cyrl-RS"/>
-              </w:rPr>
-              <w:t>msm.</w:t>
+            <w:proofErr w:type="spellStart"/>
+            <w:r>
+              <w:rPr>
+                <w:rFonts w:ascii="Calibri" w:eastAsia="Times New Roman" w:hAnsi="Calibri" w:cs="Calibri"/>
+                <w:color w:val="000000"/>
+                <w:sz w:val="24"/>
+                <w:szCs w:val="24"/>
+                <w:lang w:val="sr-Cyrl-RS"/>
+              </w:rPr>
+              <w:t>msm</w:t>
+            </w:r>
+            <w:proofErr w:type="spellEnd"/>
+            <w:r>
+              <w:rPr>
+                <w:rFonts w:ascii="Calibri" w:eastAsia="Times New Roman" w:hAnsi="Calibri" w:cs="Calibri"/>
+                <w:color w:val="000000"/>
+                <w:sz w:val="24"/>
+                <w:szCs w:val="24"/>
+                <w:lang w:val="sr-Cyrl-RS"/>
+              </w:rPr>
+              <w:t>.</w:t>
             </w:r>
             <w:r>
               <w:rPr>
@@ -5442,8 +6679,20 @@
                 <w:szCs w:val="24"/>
                 <w:lang w:val="sr-Cyrl-RS"/>
               </w:rPr>
-              <w:t>{{msm</w:t>
-            </w:r>
+              <w:t>{{</w:t>
+            </w:r>
+            <w:proofErr w:type="spellStart"/>
+            <w:r>
+              <w:rPr>
+                <w:rFonts w:ascii="Calibri" w:eastAsia="Times New Roman" w:hAnsi="Calibri" w:cs="Calibri"/>
+                <w:color w:val="000000"/>
+                <w:sz w:val="24"/>
+                <w:szCs w:val="24"/>
+                <w:lang w:val="sr-Cyrl-RS"/>
+              </w:rPr>
+              <w:t>msm</w:t>
+            </w:r>
+            <w:proofErr w:type="spellEnd"/>
             <w:r>
               <w:rPr>
                 <w:rFonts w:ascii="Calibri" w:eastAsia="Times New Roman" w:hAnsi="Calibri" w:cs="Calibri"/>
@@ -5488,7 +6737,29 @@
                 <w:sz w:val="24"/>
                 <w:szCs w:val="24"/>
               </w:rPr>
-              <w:t>{{msm.w}}</w:t>
+              <w:t>{{</w:t>
+            </w:r>
+            <w:proofErr w:type="spellStart"/>
+            <w:proofErr w:type="gramStart"/>
+            <w:r>
+              <w:rPr>
+                <w:rFonts w:ascii="Calibri" w:eastAsia="Times New Roman" w:hAnsi="Calibri" w:cs="Calibri"/>
+                <w:color w:val="000000"/>
+                <w:sz w:val="24"/>
+                <w:szCs w:val="24"/>
+              </w:rPr>
+              <w:t>msm.w</w:t>
+            </w:r>
+            <w:proofErr w:type="spellEnd"/>
+            <w:proofErr w:type="gramEnd"/>
+            <w:r>
+              <w:rPr>
+                <w:rFonts w:ascii="Calibri" w:eastAsia="Times New Roman" w:hAnsi="Calibri" w:cs="Calibri"/>
+                <w:color w:val="000000"/>
+                <w:sz w:val="24"/>
+                <w:szCs w:val="24"/>
+              </w:rPr>
+              <w:t>}}</w:t>
             </w:r>
           </w:p>
         </w:tc>
@@ -5518,7 +6789,29 @@
                 <w:szCs w:val="24"/>
                 <w:lang w:val="sr-Cyrl-RS"/>
               </w:rPr>
-              <w:t>{{msm.</w:t>
+              <w:t>{{</w:t>
+            </w:r>
+            <w:proofErr w:type="spellStart"/>
+            <w:r>
+              <w:rPr>
+                <w:rFonts w:ascii="Calibri" w:eastAsia="Times New Roman" w:hAnsi="Calibri" w:cs="Calibri"/>
+                <w:color w:val="000000"/>
+                <w:sz w:val="24"/>
+                <w:szCs w:val="24"/>
+                <w:lang w:val="sr-Cyrl-RS"/>
+              </w:rPr>
+              <w:t>msm</w:t>
+            </w:r>
+            <w:proofErr w:type="spellEnd"/>
+            <w:r>
+              <w:rPr>
+                <w:rFonts w:ascii="Calibri" w:eastAsia="Times New Roman" w:hAnsi="Calibri" w:cs="Calibri"/>
+                <w:color w:val="000000"/>
+                <w:sz w:val="24"/>
+                <w:szCs w:val="24"/>
+                <w:lang w:val="sr-Cyrl-RS"/>
+              </w:rPr>
+              <w:t>.</w:t>
             </w:r>
             <w:r>
               <w:rPr>
@@ -5574,7 +6867,51 @@
                 <w:szCs w:val="24"/>
                 <w:lang w:val="sr-Cyrl-RS"/>
               </w:rPr>
-              <w:t>{%tr endfor %}</w:t>
+              <w:t>{%</w:t>
+            </w:r>
+            <w:proofErr w:type="spellStart"/>
+            <w:r>
+              <w:rPr>
+                <w:rFonts w:ascii="Calibri" w:eastAsia="Times New Roman" w:hAnsi="Calibri" w:cs="Calibri"/>
+                <w:color w:val="000000"/>
+                <w:sz w:val="24"/>
+                <w:szCs w:val="24"/>
+                <w:lang w:val="sr-Cyrl-RS"/>
+              </w:rPr>
+              <w:t>tr</w:t>
+            </w:r>
+            <w:proofErr w:type="spellEnd"/>
+            <w:r>
+              <w:rPr>
+                <w:rFonts w:ascii="Calibri" w:eastAsia="Times New Roman" w:hAnsi="Calibri" w:cs="Calibri"/>
+                <w:color w:val="000000"/>
+                <w:sz w:val="24"/>
+                <w:szCs w:val="24"/>
+                <w:lang w:val="sr-Cyrl-RS"/>
+              </w:rPr>
+              <w:t xml:space="preserve"> </w:t>
+            </w:r>
+            <w:proofErr w:type="spellStart"/>
+            <w:r>
+              <w:rPr>
+                <w:rFonts w:ascii="Calibri" w:eastAsia="Times New Roman" w:hAnsi="Calibri" w:cs="Calibri"/>
+                <w:color w:val="000000"/>
+                <w:sz w:val="24"/>
+                <w:szCs w:val="24"/>
+                <w:lang w:val="sr-Cyrl-RS"/>
+              </w:rPr>
+              <w:t>endfor</w:t>
+            </w:r>
+            <w:proofErr w:type="spellEnd"/>
+            <w:r>
+              <w:rPr>
+                <w:rFonts w:ascii="Calibri" w:eastAsia="Times New Roman" w:hAnsi="Calibri" w:cs="Calibri"/>
+                <w:color w:val="000000"/>
+                <w:sz w:val="24"/>
+                <w:szCs w:val="24"/>
+                <w:lang w:val="sr-Cyrl-RS"/>
+              </w:rPr>
+              <w:t xml:space="preserve"> %}</w:t>
             </w:r>
           </w:p>
         </w:tc>
@@ -6028,7 +7365,117 @@
                 <w:szCs w:val="24"/>
                 <w:lang w:val="sr-Cyrl-RS"/>
               </w:rPr>
-              <w:t>{%tr for row in stdev_table %}</w:t>
+              <w:t>{%</w:t>
+            </w:r>
+            <w:proofErr w:type="spellStart"/>
+            <w:r>
+              <w:rPr>
+                <w:rFonts w:ascii="Calibri" w:eastAsia="Times New Roman" w:hAnsi="Calibri" w:cs="Calibri"/>
+                <w:color w:val="000000"/>
+                <w:sz w:val="24"/>
+                <w:szCs w:val="24"/>
+                <w:lang w:val="sr-Cyrl-RS"/>
+              </w:rPr>
+              <w:t>tr</w:t>
+            </w:r>
+            <w:proofErr w:type="spellEnd"/>
+            <w:r>
+              <w:rPr>
+                <w:rFonts w:ascii="Calibri" w:eastAsia="Times New Roman" w:hAnsi="Calibri" w:cs="Calibri"/>
+                <w:color w:val="000000"/>
+                <w:sz w:val="24"/>
+                <w:szCs w:val="24"/>
+                <w:lang w:val="sr-Cyrl-RS"/>
+              </w:rPr>
+              <w:t xml:space="preserve"> </w:t>
+            </w:r>
+            <w:proofErr w:type="spellStart"/>
+            <w:r>
+              <w:rPr>
+                <w:rFonts w:ascii="Calibri" w:eastAsia="Times New Roman" w:hAnsi="Calibri" w:cs="Calibri"/>
+                <w:color w:val="000000"/>
+                <w:sz w:val="24"/>
+                <w:szCs w:val="24"/>
+                <w:lang w:val="sr-Cyrl-RS"/>
+              </w:rPr>
+              <w:t>for</w:t>
+            </w:r>
+            <w:proofErr w:type="spellEnd"/>
+            <w:r>
+              <w:rPr>
+                <w:rFonts w:ascii="Calibri" w:eastAsia="Times New Roman" w:hAnsi="Calibri" w:cs="Calibri"/>
+                <w:color w:val="000000"/>
+                <w:sz w:val="24"/>
+                <w:szCs w:val="24"/>
+                <w:lang w:val="sr-Cyrl-RS"/>
+              </w:rPr>
+              <w:t xml:space="preserve"> </w:t>
+            </w:r>
+            <w:proofErr w:type="spellStart"/>
+            <w:r>
+              <w:rPr>
+                <w:rFonts w:ascii="Calibri" w:eastAsia="Times New Roman" w:hAnsi="Calibri" w:cs="Calibri"/>
+                <w:color w:val="000000"/>
+                <w:sz w:val="24"/>
+                <w:szCs w:val="24"/>
+                <w:lang w:val="sr-Cyrl-RS"/>
+              </w:rPr>
+              <w:t>row</w:t>
+            </w:r>
+            <w:proofErr w:type="spellEnd"/>
+            <w:r>
+              <w:rPr>
+                <w:rFonts w:ascii="Calibri" w:eastAsia="Times New Roman" w:hAnsi="Calibri" w:cs="Calibri"/>
+                <w:color w:val="000000"/>
+                <w:sz w:val="24"/>
+                <w:szCs w:val="24"/>
+                <w:lang w:val="sr-Cyrl-RS"/>
+              </w:rPr>
+              <w:t xml:space="preserve"> </w:t>
+            </w:r>
+            <w:proofErr w:type="spellStart"/>
+            <w:r>
+              <w:rPr>
+                <w:rFonts w:ascii="Calibri" w:eastAsia="Times New Roman" w:hAnsi="Calibri" w:cs="Calibri"/>
+                <w:color w:val="000000"/>
+                <w:sz w:val="24"/>
+                <w:szCs w:val="24"/>
+                <w:lang w:val="sr-Cyrl-RS"/>
+              </w:rPr>
+              <w:t>in</w:t>
+            </w:r>
+            <w:proofErr w:type="spellEnd"/>
+            <w:r>
+              <w:rPr>
+                <w:rFonts w:ascii="Calibri" w:eastAsia="Times New Roman" w:hAnsi="Calibri" w:cs="Calibri"/>
+                <w:color w:val="000000"/>
+                <w:sz w:val="24"/>
+                <w:szCs w:val="24"/>
+                <w:lang w:val="sr-Cyrl-RS"/>
+              </w:rPr>
+              <w:t xml:space="preserve"> </w:t>
+            </w:r>
+            <w:proofErr w:type="spellStart"/>
+            <w:r>
+              <w:rPr>
+                <w:rFonts w:ascii="Calibri" w:eastAsia="Times New Roman" w:hAnsi="Calibri" w:cs="Calibri"/>
+                <w:color w:val="000000"/>
+                <w:sz w:val="24"/>
+                <w:szCs w:val="24"/>
+                <w:lang w:val="sr-Cyrl-RS"/>
+              </w:rPr>
+              <w:t>stdev_table</w:t>
+            </w:r>
+            <w:proofErr w:type="spellEnd"/>
+            <w:r>
+              <w:rPr>
+                <w:rFonts w:ascii="Calibri" w:eastAsia="Times New Roman" w:hAnsi="Calibri" w:cs="Calibri"/>
+                <w:color w:val="000000"/>
+                <w:sz w:val="24"/>
+                <w:szCs w:val="24"/>
+                <w:lang w:val="sr-Cyrl-RS"/>
+              </w:rPr>
+              <w:t xml:space="preserve"> %}</w:t>
             </w:r>
           </w:p>
         </w:tc>
@@ -6091,7 +7538,29 @@
                 <w:szCs w:val="24"/>
                 <w:lang w:val="sr-Cyrl-RS"/>
               </w:rPr>
-              <w:t>{{row.y}}</w:t>
+              <w:t>{{</w:t>
+            </w:r>
+            <w:proofErr w:type="spellStart"/>
+            <w:r>
+              <w:rPr>
+                <w:rFonts w:ascii="Calibri" w:eastAsia="Times New Roman" w:hAnsi="Calibri" w:cs="Calibri"/>
+                <w:color w:val="000000"/>
+                <w:sz w:val="24"/>
+                <w:szCs w:val="24"/>
+                <w:lang w:val="sr-Cyrl-RS"/>
+              </w:rPr>
+              <w:t>row.y</w:t>
+            </w:r>
+            <w:proofErr w:type="spellEnd"/>
+            <w:r>
+              <w:rPr>
+                <w:rFonts w:ascii="Calibri" w:eastAsia="Times New Roman" w:hAnsi="Calibri" w:cs="Calibri"/>
+                <w:color w:val="000000"/>
+                <w:sz w:val="24"/>
+                <w:szCs w:val="24"/>
+                <w:lang w:val="sr-Cyrl-RS"/>
+              </w:rPr>
+              <w:t>}}</w:t>
             </w:r>
           </w:p>
         </w:tc>
@@ -6119,7 +7588,29 @@
                 <w:szCs w:val="24"/>
                 <w:lang w:val="sr-Cyrl-RS"/>
               </w:rPr>
-              <w:t>{{row.x}}</w:t>
+              <w:t>{{</w:t>
+            </w:r>
+            <w:proofErr w:type="spellStart"/>
+            <w:r>
+              <w:rPr>
+                <w:rFonts w:ascii="Calibri" w:eastAsia="Times New Roman" w:hAnsi="Calibri" w:cs="Calibri"/>
+                <w:color w:val="000000"/>
+                <w:sz w:val="24"/>
+                <w:szCs w:val="24"/>
+                <w:lang w:val="sr-Cyrl-RS"/>
+              </w:rPr>
+              <w:t>row.x</w:t>
+            </w:r>
+            <w:proofErr w:type="spellEnd"/>
+            <w:r>
+              <w:rPr>
+                <w:rFonts w:ascii="Calibri" w:eastAsia="Times New Roman" w:hAnsi="Calibri" w:cs="Calibri"/>
+                <w:color w:val="000000"/>
+                <w:sz w:val="24"/>
+                <w:szCs w:val="24"/>
+                <w:lang w:val="sr-Cyrl-RS"/>
+              </w:rPr>
+              <w:t>}}</w:t>
             </w:r>
           </w:p>
         </w:tc>
@@ -6147,7 +7638,29 @@
                 <w:szCs w:val="24"/>
                 <w:lang w:val="sr-Cyrl-RS"/>
               </w:rPr>
-              <w:t>{{row.p}}</w:t>
+              <w:t>{{</w:t>
+            </w:r>
+            <w:proofErr w:type="spellStart"/>
+            <w:r>
+              <w:rPr>
+                <w:rFonts w:ascii="Calibri" w:eastAsia="Times New Roman" w:hAnsi="Calibri" w:cs="Calibri"/>
+                <w:color w:val="000000"/>
+                <w:sz w:val="24"/>
+                <w:szCs w:val="24"/>
+                <w:lang w:val="sr-Cyrl-RS"/>
+              </w:rPr>
+              <w:t>row.p</w:t>
+            </w:r>
+            <w:proofErr w:type="spellEnd"/>
+            <w:r>
+              <w:rPr>
+                <w:rFonts w:ascii="Calibri" w:eastAsia="Times New Roman" w:hAnsi="Calibri" w:cs="Calibri"/>
+                <w:color w:val="000000"/>
+                <w:sz w:val="24"/>
+                <w:szCs w:val="24"/>
+                <w:lang w:val="sr-Cyrl-RS"/>
+              </w:rPr>
+              <w:t>}}</w:t>
             </w:r>
           </w:p>
         </w:tc>
@@ -6183,7 +7696,51 @@
                 <w:szCs w:val="24"/>
                 <w:lang w:val="sr-Cyrl-RS"/>
               </w:rPr>
-              <w:t>{%tr endfor %}</w:t>
+              <w:t>{%</w:t>
+            </w:r>
+            <w:proofErr w:type="spellStart"/>
+            <w:r>
+              <w:rPr>
+                <w:rFonts w:ascii="Calibri" w:eastAsia="Times New Roman" w:hAnsi="Calibri" w:cs="Calibri"/>
+                <w:color w:val="000000"/>
+                <w:sz w:val="24"/>
+                <w:szCs w:val="24"/>
+                <w:lang w:val="sr-Cyrl-RS"/>
+              </w:rPr>
+              <w:t>tr</w:t>
+            </w:r>
+            <w:proofErr w:type="spellEnd"/>
+            <w:r>
+              <w:rPr>
+                <w:rFonts w:ascii="Calibri" w:eastAsia="Times New Roman" w:hAnsi="Calibri" w:cs="Calibri"/>
+                <w:color w:val="000000"/>
+                <w:sz w:val="24"/>
+                <w:szCs w:val="24"/>
+                <w:lang w:val="sr-Cyrl-RS"/>
+              </w:rPr>
+              <w:t xml:space="preserve"> </w:t>
+            </w:r>
+            <w:proofErr w:type="spellStart"/>
+            <w:r>
+              <w:rPr>
+                <w:rFonts w:ascii="Calibri" w:eastAsia="Times New Roman" w:hAnsi="Calibri" w:cs="Calibri"/>
+                <w:color w:val="000000"/>
+                <w:sz w:val="24"/>
+                <w:szCs w:val="24"/>
+                <w:lang w:val="sr-Cyrl-RS"/>
+              </w:rPr>
+              <w:t>endfor</w:t>
+            </w:r>
+            <w:proofErr w:type="spellEnd"/>
+            <w:r>
+              <w:rPr>
+                <w:rFonts w:ascii="Calibri" w:eastAsia="Times New Roman" w:hAnsi="Calibri" w:cs="Calibri"/>
+                <w:color w:val="000000"/>
+                <w:sz w:val="24"/>
+                <w:szCs w:val="24"/>
+                <w:lang w:val="sr-Cyrl-RS"/>
+              </w:rPr>
+              <w:t xml:space="preserve"> %}</w:t>
             </w:r>
           </w:p>
         </w:tc>
@@ -6506,7 +8063,117 @@
                 <w:szCs w:val="24"/>
                 <w:lang w:val="sr-Cyrl-RS"/>
               </w:rPr>
-              <w:t>{%tr for row in ellipse_table %}</w:t>
+              <w:t>{%</w:t>
+            </w:r>
+            <w:proofErr w:type="spellStart"/>
+            <w:r>
+              <w:rPr>
+                <w:rFonts w:ascii="Calibri" w:eastAsia="Times New Roman" w:hAnsi="Calibri" w:cs="Calibri"/>
+                <w:color w:val="000000"/>
+                <w:sz w:val="24"/>
+                <w:szCs w:val="24"/>
+                <w:lang w:val="sr-Cyrl-RS"/>
+              </w:rPr>
+              <w:t>tr</w:t>
+            </w:r>
+            <w:proofErr w:type="spellEnd"/>
+            <w:r>
+              <w:rPr>
+                <w:rFonts w:ascii="Calibri" w:eastAsia="Times New Roman" w:hAnsi="Calibri" w:cs="Calibri"/>
+                <w:color w:val="000000"/>
+                <w:sz w:val="24"/>
+                <w:szCs w:val="24"/>
+                <w:lang w:val="sr-Cyrl-RS"/>
+              </w:rPr>
+              <w:t xml:space="preserve"> </w:t>
+            </w:r>
+            <w:proofErr w:type="spellStart"/>
+            <w:r>
+              <w:rPr>
+                <w:rFonts w:ascii="Calibri" w:eastAsia="Times New Roman" w:hAnsi="Calibri" w:cs="Calibri"/>
+                <w:color w:val="000000"/>
+                <w:sz w:val="24"/>
+                <w:szCs w:val="24"/>
+                <w:lang w:val="sr-Cyrl-RS"/>
+              </w:rPr>
+              <w:t>for</w:t>
+            </w:r>
+            <w:proofErr w:type="spellEnd"/>
+            <w:r>
+              <w:rPr>
+                <w:rFonts w:ascii="Calibri" w:eastAsia="Times New Roman" w:hAnsi="Calibri" w:cs="Calibri"/>
+                <w:color w:val="000000"/>
+                <w:sz w:val="24"/>
+                <w:szCs w:val="24"/>
+                <w:lang w:val="sr-Cyrl-RS"/>
+              </w:rPr>
+              <w:t xml:space="preserve"> </w:t>
+            </w:r>
+            <w:proofErr w:type="spellStart"/>
+            <w:r>
+              <w:rPr>
+                <w:rFonts w:ascii="Calibri" w:eastAsia="Times New Roman" w:hAnsi="Calibri" w:cs="Calibri"/>
+                <w:color w:val="000000"/>
+                <w:sz w:val="24"/>
+                <w:szCs w:val="24"/>
+                <w:lang w:val="sr-Cyrl-RS"/>
+              </w:rPr>
+              <w:t>row</w:t>
+            </w:r>
+            <w:proofErr w:type="spellEnd"/>
+            <w:r>
+              <w:rPr>
+                <w:rFonts w:ascii="Calibri" w:eastAsia="Times New Roman" w:hAnsi="Calibri" w:cs="Calibri"/>
+                <w:color w:val="000000"/>
+                <w:sz w:val="24"/>
+                <w:szCs w:val="24"/>
+                <w:lang w:val="sr-Cyrl-RS"/>
+              </w:rPr>
+              <w:t xml:space="preserve"> </w:t>
+            </w:r>
+            <w:proofErr w:type="spellStart"/>
+            <w:r>
+              <w:rPr>
+                <w:rFonts w:ascii="Calibri" w:eastAsia="Times New Roman" w:hAnsi="Calibri" w:cs="Calibri"/>
+                <w:color w:val="000000"/>
+                <w:sz w:val="24"/>
+                <w:szCs w:val="24"/>
+                <w:lang w:val="sr-Cyrl-RS"/>
+              </w:rPr>
+              <w:t>in</w:t>
+            </w:r>
+            <w:proofErr w:type="spellEnd"/>
+            <w:r>
+              <w:rPr>
+                <w:rFonts w:ascii="Calibri" w:eastAsia="Times New Roman" w:hAnsi="Calibri" w:cs="Calibri"/>
+                <w:color w:val="000000"/>
+                <w:sz w:val="24"/>
+                <w:szCs w:val="24"/>
+                <w:lang w:val="sr-Cyrl-RS"/>
+              </w:rPr>
+              <w:t xml:space="preserve"> </w:t>
+            </w:r>
+            <w:proofErr w:type="spellStart"/>
+            <w:r>
+              <w:rPr>
+                <w:rFonts w:ascii="Calibri" w:eastAsia="Times New Roman" w:hAnsi="Calibri" w:cs="Calibri"/>
+                <w:color w:val="000000"/>
+                <w:sz w:val="24"/>
+                <w:szCs w:val="24"/>
+                <w:lang w:val="sr-Cyrl-RS"/>
+              </w:rPr>
+              <w:t>ellipse_table</w:t>
+            </w:r>
+            <w:proofErr w:type="spellEnd"/>
+            <w:r>
+              <w:rPr>
+                <w:rFonts w:ascii="Calibri" w:eastAsia="Times New Roman" w:hAnsi="Calibri" w:cs="Calibri"/>
+                <w:color w:val="000000"/>
+                <w:sz w:val="24"/>
+                <w:szCs w:val="24"/>
+                <w:lang w:val="sr-Cyrl-RS"/>
+              </w:rPr>
+              <w:t xml:space="preserve"> %}</w:t>
             </w:r>
           </w:p>
         </w:tc>
@@ -6564,7 +8231,31 @@
                 <w:szCs w:val="24"/>
                 <w:lang w:val="sr-Cyrl-RS"/>
               </w:rPr>
-              <w:t>{{row.a}}</w:t>
+              <w:t>{{</w:t>
+            </w:r>
+            <w:proofErr w:type="spellStart"/>
+            <w:r>
+              <w:rPr>
+                <w:rFonts w:ascii="Calibri" w:eastAsia="Times New Roman" w:hAnsi="Calibri" w:cs="Calibri"/>
+                <w:iCs/>
+                <w:color w:val="000000"/>
+                <w:sz w:val="24"/>
+                <w:szCs w:val="24"/>
+                <w:lang w:val="sr-Cyrl-RS"/>
+              </w:rPr>
+              <w:t>row.a</w:t>
+            </w:r>
+            <w:proofErr w:type="spellEnd"/>
+            <w:r>
+              <w:rPr>
+                <w:rFonts w:ascii="Calibri" w:eastAsia="Times New Roman" w:hAnsi="Calibri" w:cs="Calibri"/>
+                <w:iCs/>
+                <w:color w:val="000000"/>
+                <w:sz w:val="24"/>
+                <w:szCs w:val="24"/>
+                <w:lang w:val="sr-Cyrl-RS"/>
+              </w:rPr>
+              <w:t>}}</w:t>
             </w:r>
           </w:p>
         </w:tc>
@@ -6590,7 +8281,31 @@
                 <w:szCs w:val="24"/>
                 <w:lang w:val="sr-Cyrl-RS"/>
               </w:rPr>
-              <w:t>{{row.b}}</w:t>
+              <w:t>{{</w:t>
+            </w:r>
+            <w:proofErr w:type="spellStart"/>
+            <w:r>
+              <w:rPr>
+                <w:rFonts w:ascii="Calibri" w:eastAsia="Times New Roman" w:hAnsi="Calibri" w:cs="Calibri"/>
+                <w:iCs/>
+                <w:color w:val="000000"/>
+                <w:sz w:val="24"/>
+                <w:szCs w:val="24"/>
+                <w:lang w:val="sr-Cyrl-RS"/>
+              </w:rPr>
+              <w:t>row.b</w:t>
+            </w:r>
+            <w:proofErr w:type="spellEnd"/>
+            <w:r>
+              <w:rPr>
+                <w:rFonts w:ascii="Calibri" w:eastAsia="Times New Roman" w:hAnsi="Calibri" w:cs="Calibri"/>
+                <w:iCs/>
+                <w:color w:val="000000"/>
+                <w:sz w:val="24"/>
+                <w:szCs w:val="24"/>
+                <w:lang w:val="sr-Cyrl-RS"/>
+              </w:rPr>
+              <w:t>}}</w:t>
             </w:r>
           </w:p>
         </w:tc>
@@ -6615,7 +8330,29 @@
                 <w:szCs w:val="24"/>
                 <w:lang w:val="sr-Cyrl-RS"/>
               </w:rPr>
-              <w:t>{{row.deg}}</w:t>
+              <w:t>{{</w:t>
+            </w:r>
+            <w:proofErr w:type="spellStart"/>
+            <w:r>
+              <w:rPr>
+                <w:rFonts w:ascii="Calibri" w:eastAsia="Times New Roman" w:hAnsi="Calibri" w:cs="Calibri"/>
+                <w:color w:val="000000"/>
+                <w:sz w:val="24"/>
+                <w:szCs w:val="24"/>
+                <w:lang w:val="sr-Cyrl-RS"/>
+              </w:rPr>
+              <w:t>row.deg</w:t>
+            </w:r>
+            <w:proofErr w:type="spellEnd"/>
+            <w:r>
+              <w:rPr>
+                <w:rFonts w:ascii="Calibri" w:eastAsia="Times New Roman" w:hAnsi="Calibri" w:cs="Calibri"/>
+                <w:color w:val="000000"/>
+                <w:sz w:val="24"/>
+                <w:szCs w:val="24"/>
+                <w:lang w:val="sr-Cyrl-RS"/>
+              </w:rPr>
+              <w:t>}}</w:t>
             </w:r>
           </w:p>
         </w:tc>
@@ -6640,7 +8377,29 @@
                 <w:szCs w:val="24"/>
                 <w:lang w:val="sr-Cyrl-RS"/>
               </w:rPr>
-              <w:t>{{row.min}}</w:t>
+              <w:t>{{</w:t>
+            </w:r>
+            <w:proofErr w:type="spellStart"/>
+            <w:r>
+              <w:rPr>
+                <w:rFonts w:ascii="Calibri" w:eastAsia="Times New Roman" w:hAnsi="Calibri" w:cs="Calibri"/>
+                <w:color w:val="000000"/>
+                <w:sz w:val="24"/>
+                <w:szCs w:val="24"/>
+                <w:lang w:val="sr-Cyrl-RS"/>
+              </w:rPr>
+              <w:t>row.min</w:t>
+            </w:r>
+            <w:proofErr w:type="spellEnd"/>
+            <w:r>
+              <w:rPr>
+                <w:rFonts w:ascii="Calibri" w:eastAsia="Times New Roman" w:hAnsi="Calibri" w:cs="Calibri"/>
+                <w:color w:val="000000"/>
+                <w:sz w:val="24"/>
+                <w:szCs w:val="24"/>
+                <w:lang w:val="sr-Cyrl-RS"/>
+              </w:rPr>
+              <w:t>}}</w:t>
             </w:r>
           </w:p>
         </w:tc>
@@ -6665,7 +8424,29 @@
                 <w:szCs w:val="24"/>
                 <w:lang w:val="sr-Cyrl-RS"/>
               </w:rPr>
-              <w:t>{{row.sec}}</w:t>
+              <w:t>{{</w:t>
+            </w:r>
+            <w:proofErr w:type="spellStart"/>
+            <w:r>
+              <w:rPr>
+                <w:rFonts w:ascii="Calibri" w:eastAsia="Times New Roman" w:hAnsi="Calibri" w:cs="Calibri"/>
+                <w:color w:val="000000"/>
+                <w:sz w:val="24"/>
+                <w:szCs w:val="24"/>
+                <w:lang w:val="sr-Cyrl-RS"/>
+              </w:rPr>
+              <w:t>row.sec</w:t>
+            </w:r>
+            <w:proofErr w:type="spellEnd"/>
+            <w:r>
+              <w:rPr>
+                <w:rFonts w:ascii="Calibri" w:eastAsia="Times New Roman" w:hAnsi="Calibri" w:cs="Calibri"/>
+                <w:color w:val="000000"/>
+                <w:sz w:val="24"/>
+                <w:szCs w:val="24"/>
+                <w:lang w:val="sr-Cyrl-RS"/>
+              </w:rPr>
+              <w:t>}}</w:t>
             </w:r>
           </w:p>
         </w:tc>
@@ -6698,7 +8479,51 @@
                 <w:szCs w:val="24"/>
                 <w:lang w:val="sr-Cyrl-RS"/>
               </w:rPr>
-              <w:t>{%tr endfor %}</w:t>
+              <w:t>{%</w:t>
+            </w:r>
+            <w:proofErr w:type="spellStart"/>
+            <w:r>
+              <w:rPr>
+                <w:rFonts w:ascii="Calibri" w:eastAsia="Times New Roman" w:hAnsi="Calibri" w:cs="Calibri"/>
+                <w:color w:val="000000"/>
+                <w:sz w:val="24"/>
+                <w:szCs w:val="24"/>
+                <w:lang w:val="sr-Cyrl-RS"/>
+              </w:rPr>
+              <w:t>tr</w:t>
+            </w:r>
+            <w:proofErr w:type="spellEnd"/>
+            <w:r>
+              <w:rPr>
+                <w:rFonts w:ascii="Calibri" w:eastAsia="Times New Roman" w:hAnsi="Calibri" w:cs="Calibri"/>
+                <w:color w:val="000000"/>
+                <w:sz w:val="24"/>
+                <w:szCs w:val="24"/>
+                <w:lang w:val="sr-Cyrl-RS"/>
+              </w:rPr>
+              <w:t xml:space="preserve"> </w:t>
+            </w:r>
+            <w:proofErr w:type="spellStart"/>
+            <w:r>
+              <w:rPr>
+                <w:rFonts w:ascii="Calibri" w:eastAsia="Times New Roman" w:hAnsi="Calibri" w:cs="Calibri"/>
+                <w:color w:val="000000"/>
+                <w:sz w:val="24"/>
+                <w:szCs w:val="24"/>
+                <w:lang w:val="sr-Cyrl-RS"/>
+              </w:rPr>
+              <w:t>endfor</w:t>
+            </w:r>
+            <w:proofErr w:type="spellEnd"/>
+            <w:r>
+              <w:rPr>
+                <w:rFonts w:ascii="Calibri" w:eastAsia="Times New Roman" w:hAnsi="Calibri" w:cs="Calibri"/>
+                <w:color w:val="000000"/>
+                <w:sz w:val="24"/>
+                <w:szCs w:val="24"/>
+                <w:lang w:val="sr-Cyrl-RS"/>
+              </w:rPr>
+              <w:t xml:space="preserve"> %}</w:t>
             </w:r>
           </w:p>
         </w:tc>
@@ -6991,7 +8816,117 @@
                 <w:szCs w:val="24"/>
                 <w:lang w:val="sr-Cyrl-RS"/>
               </w:rPr>
-              <w:t>{%tr for point in corrected_points_table %}</w:t>
+              <w:t>{%</w:t>
+            </w:r>
+            <w:proofErr w:type="spellStart"/>
+            <w:r>
+              <w:rPr>
+                <w:rStyle w:val="HTMLCode"/>
+                <w:rFonts w:asciiTheme="minorHAnsi" w:eastAsiaTheme="minorEastAsia" w:hAnsiTheme="minorHAnsi" w:cstheme="minorHAnsi"/>
+                <w:sz w:val="24"/>
+                <w:szCs w:val="24"/>
+                <w:lang w:val="sr-Cyrl-RS"/>
+              </w:rPr>
+              <w:t>tr</w:t>
+            </w:r>
+            <w:proofErr w:type="spellEnd"/>
+            <w:r>
+              <w:rPr>
+                <w:rStyle w:val="HTMLCode"/>
+                <w:rFonts w:asciiTheme="minorHAnsi" w:eastAsiaTheme="minorEastAsia" w:hAnsiTheme="minorHAnsi" w:cstheme="minorHAnsi"/>
+                <w:sz w:val="24"/>
+                <w:szCs w:val="24"/>
+                <w:lang w:val="sr-Cyrl-RS"/>
+              </w:rPr>
+              <w:t xml:space="preserve"> </w:t>
+            </w:r>
+            <w:proofErr w:type="spellStart"/>
+            <w:r>
+              <w:rPr>
+                <w:rStyle w:val="HTMLCode"/>
+                <w:rFonts w:asciiTheme="minorHAnsi" w:eastAsiaTheme="minorEastAsia" w:hAnsiTheme="minorHAnsi" w:cstheme="minorHAnsi"/>
+                <w:sz w:val="24"/>
+                <w:szCs w:val="24"/>
+                <w:lang w:val="sr-Cyrl-RS"/>
+              </w:rPr>
+              <w:t>for</w:t>
+            </w:r>
+            <w:proofErr w:type="spellEnd"/>
+            <w:r>
+              <w:rPr>
+                <w:rStyle w:val="HTMLCode"/>
+                <w:rFonts w:asciiTheme="minorHAnsi" w:eastAsiaTheme="minorEastAsia" w:hAnsiTheme="minorHAnsi" w:cstheme="minorHAnsi"/>
+                <w:sz w:val="24"/>
+                <w:szCs w:val="24"/>
+                <w:lang w:val="sr-Cyrl-RS"/>
+              </w:rPr>
+              <w:t xml:space="preserve"> </w:t>
+            </w:r>
+            <w:proofErr w:type="spellStart"/>
+            <w:r>
+              <w:rPr>
+                <w:rStyle w:val="HTMLCode"/>
+                <w:rFonts w:asciiTheme="minorHAnsi" w:eastAsiaTheme="minorEastAsia" w:hAnsiTheme="minorHAnsi" w:cstheme="minorHAnsi"/>
+                <w:sz w:val="24"/>
+                <w:szCs w:val="24"/>
+                <w:lang w:val="sr-Cyrl-RS"/>
+              </w:rPr>
+              <w:t>point</w:t>
+            </w:r>
+            <w:proofErr w:type="spellEnd"/>
+            <w:r>
+              <w:rPr>
+                <w:rStyle w:val="HTMLCode"/>
+                <w:rFonts w:asciiTheme="minorHAnsi" w:eastAsiaTheme="minorEastAsia" w:hAnsiTheme="minorHAnsi" w:cstheme="minorHAnsi"/>
+                <w:sz w:val="24"/>
+                <w:szCs w:val="24"/>
+                <w:lang w:val="sr-Cyrl-RS"/>
+              </w:rPr>
+              <w:t xml:space="preserve"> </w:t>
+            </w:r>
+            <w:proofErr w:type="spellStart"/>
+            <w:r>
+              <w:rPr>
+                <w:rStyle w:val="HTMLCode"/>
+                <w:rFonts w:asciiTheme="minorHAnsi" w:eastAsiaTheme="minorEastAsia" w:hAnsiTheme="minorHAnsi" w:cstheme="minorHAnsi"/>
+                <w:sz w:val="24"/>
+                <w:szCs w:val="24"/>
+                <w:lang w:val="sr-Cyrl-RS"/>
+              </w:rPr>
+              <w:t>in</w:t>
+            </w:r>
+            <w:proofErr w:type="spellEnd"/>
+            <w:r>
+              <w:rPr>
+                <w:rStyle w:val="HTMLCode"/>
+                <w:rFonts w:asciiTheme="minorHAnsi" w:eastAsiaTheme="minorEastAsia" w:hAnsiTheme="minorHAnsi" w:cstheme="minorHAnsi"/>
+                <w:sz w:val="24"/>
+                <w:szCs w:val="24"/>
+                <w:lang w:val="sr-Cyrl-RS"/>
+              </w:rPr>
+              <w:t xml:space="preserve"> </w:t>
+            </w:r>
+            <w:proofErr w:type="spellStart"/>
+            <w:r>
+              <w:rPr>
+                <w:rStyle w:val="HTMLCode"/>
+                <w:rFonts w:asciiTheme="minorHAnsi" w:eastAsiaTheme="minorEastAsia" w:hAnsiTheme="minorHAnsi" w:cstheme="minorHAnsi"/>
+                <w:sz w:val="24"/>
+                <w:szCs w:val="24"/>
+                <w:lang w:val="sr-Cyrl-RS"/>
+              </w:rPr>
+              <w:t>corrected_points_table</w:t>
+            </w:r>
+            <w:proofErr w:type="spellEnd"/>
+            <w:r>
+              <w:rPr>
+                <w:rStyle w:val="HTMLCode"/>
+                <w:rFonts w:asciiTheme="minorHAnsi" w:eastAsiaTheme="minorEastAsia" w:hAnsiTheme="minorHAnsi" w:cstheme="minorHAnsi"/>
+                <w:sz w:val="24"/>
+                <w:szCs w:val="24"/>
+                <w:lang w:val="sr-Cyrl-RS"/>
+              </w:rPr>
+              <w:t xml:space="preserve"> %}</w:t>
             </w:r>
           </w:p>
         </w:tc>
@@ -7056,7 +8991,29 @@
                 <w:szCs w:val="24"/>
                 <w:lang w:val="sr-Cyrl-RS"/>
               </w:rPr>
-              <w:t>{{point.y}}</w:t>
+              <w:t>{{</w:t>
+            </w:r>
+            <w:proofErr w:type="spellStart"/>
+            <w:r>
+              <w:rPr>
+                <w:rFonts w:ascii="Calibri" w:eastAsia="Times New Roman" w:hAnsi="Calibri" w:cs="Calibri"/>
+                <w:color w:val="000000"/>
+                <w:sz w:val="24"/>
+                <w:szCs w:val="24"/>
+                <w:lang w:val="sr-Cyrl-RS"/>
+              </w:rPr>
+              <w:t>point.y</w:t>
+            </w:r>
+            <w:proofErr w:type="spellEnd"/>
+            <w:r>
+              <w:rPr>
+                <w:rFonts w:ascii="Calibri" w:eastAsia="Times New Roman" w:hAnsi="Calibri" w:cs="Calibri"/>
+                <w:color w:val="000000"/>
+                <w:sz w:val="24"/>
+                <w:szCs w:val="24"/>
+                <w:lang w:val="sr-Cyrl-RS"/>
+              </w:rPr>
+              <w:t>}}</w:t>
             </w:r>
           </w:p>
         </w:tc>
@@ -7085,7 +9042,29 @@
                 <w:szCs w:val="24"/>
                 <w:lang w:val="sr-Cyrl-RS"/>
               </w:rPr>
-              <w:t>{{point.x}}</w:t>
+              <w:t>{{</w:t>
+            </w:r>
+            <w:proofErr w:type="spellStart"/>
+            <w:r>
+              <w:rPr>
+                <w:rFonts w:ascii="Calibri" w:eastAsia="Times New Roman" w:hAnsi="Calibri" w:cs="Calibri"/>
+                <w:color w:val="000000"/>
+                <w:sz w:val="24"/>
+                <w:szCs w:val="24"/>
+                <w:lang w:val="sr-Cyrl-RS"/>
+              </w:rPr>
+              <w:t>point.x</w:t>
+            </w:r>
+            <w:proofErr w:type="spellEnd"/>
+            <w:r>
+              <w:rPr>
+                <w:rFonts w:ascii="Calibri" w:eastAsia="Times New Roman" w:hAnsi="Calibri" w:cs="Calibri"/>
+                <w:color w:val="000000"/>
+                <w:sz w:val="24"/>
+                <w:szCs w:val="24"/>
+                <w:lang w:val="sr-Cyrl-RS"/>
+              </w:rPr>
+              <w:t>}}</w:t>
             </w:r>
           </w:p>
         </w:tc>
@@ -7121,7 +9100,51 @@
                 <w:szCs w:val="24"/>
                 <w:lang w:val="sr-Cyrl-RS"/>
               </w:rPr>
-              <w:t>{%tr endfor %}</w:t>
+              <w:t>{%</w:t>
+            </w:r>
+            <w:proofErr w:type="spellStart"/>
+            <w:r>
+              <w:rPr>
+                <w:rStyle w:val="HTMLCode"/>
+                <w:rFonts w:asciiTheme="minorHAnsi" w:eastAsiaTheme="minorEastAsia" w:hAnsiTheme="minorHAnsi" w:cstheme="minorHAnsi"/>
+                <w:sz w:val="24"/>
+                <w:szCs w:val="24"/>
+                <w:lang w:val="sr-Cyrl-RS"/>
+              </w:rPr>
+              <w:t>tr</w:t>
+            </w:r>
+            <w:proofErr w:type="spellEnd"/>
+            <w:r>
+              <w:rPr>
+                <w:rStyle w:val="HTMLCode"/>
+                <w:rFonts w:asciiTheme="minorHAnsi" w:eastAsiaTheme="minorEastAsia" w:hAnsiTheme="minorHAnsi" w:cstheme="minorHAnsi"/>
+                <w:sz w:val="24"/>
+                <w:szCs w:val="24"/>
+                <w:lang w:val="sr-Cyrl-RS"/>
+              </w:rPr>
+              <w:t xml:space="preserve"> </w:t>
+            </w:r>
+            <w:proofErr w:type="spellStart"/>
+            <w:r>
+              <w:rPr>
+                <w:rStyle w:val="HTMLCode"/>
+                <w:rFonts w:asciiTheme="minorHAnsi" w:eastAsiaTheme="minorEastAsia" w:hAnsiTheme="minorHAnsi" w:cstheme="minorHAnsi"/>
+                <w:sz w:val="24"/>
+                <w:szCs w:val="24"/>
+                <w:lang w:val="sr-Cyrl-RS"/>
+              </w:rPr>
+              <w:t>endfor</w:t>
+            </w:r>
+            <w:proofErr w:type="spellEnd"/>
+            <w:r>
+              <w:rPr>
+                <w:rStyle w:val="HTMLCode"/>
+                <w:rFonts w:asciiTheme="minorHAnsi" w:eastAsiaTheme="minorEastAsia" w:hAnsiTheme="minorHAnsi" w:cstheme="minorHAnsi"/>
+                <w:sz w:val="24"/>
+                <w:szCs w:val="24"/>
+                <w:lang w:val="sr-Cyrl-RS"/>
+              </w:rPr>
+              <w:t xml:space="preserve"> %}</w:t>
             </w:r>
           </w:p>
         </w:tc>

</xml_diff>